<commit_message>
se avanza en el informe , se realizan configuraciones menores a la interfaz para hacerlamas dinamica
</commit_message>
<xml_diff>
--- a/informe Proyecto 2.docx
+++ b/informe Proyecto 2.docx
@@ -560,24 +560,14 @@
         </w:rPr>
         <w:t xml:space="preserve">sar letras hasta que consiga completar la palabra o se le acaben el </w:t>
       </w:r>
-      <w:proofErr w:type="spellStart"/>
-      <w:r>
-        <w:rPr>
-          <w:sz w:val="24"/>
-          <w:szCs w:val="24"/>
-          <w:lang w:val="es-CO"/>
-        </w:rPr>
-        <w:t>nu</w:t>
-      </w:r>
-      <w:r>
-        <w:rPr>
-          <w:sz w:val="24"/>
-          <w:szCs w:val="24"/>
-          <w:lang w:val="es-CO"/>
-        </w:rPr>
-        <w:t>mero</w:t>
-      </w:r>
-      <w:proofErr w:type="spellEnd"/>
+      <w:r>
+        <w:rPr>
+          <w:sz w:val="24"/>
+          <w:szCs w:val="24"/>
+          <w:lang w:val="es-CO"/>
+        </w:rPr>
+        <w:t>número</w:t>
+      </w:r>
       <w:r>
         <w:rPr>
           <w:sz w:val="24"/>
@@ -586,8 +576,6 @@
         </w:rPr>
         <w:t xml:space="preserve"> de errores</w:t>
       </w:r>
-      <w:bookmarkStart w:id="0" w:name="_GoBack"/>
-      <w:bookmarkEnd w:id="0"/>
       <w:r>
         <w:rPr>
           <w:sz w:val="24"/>
@@ -596,16 +584,14 @@
         </w:rPr>
         <w:t xml:space="preserve"> </w:t>
       </w:r>
-      <w:proofErr w:type="gramStart"/>
-      <w:r>
-        <w:rPr>
-          <w:sz w:val="24"/>
-          <w:szCs w:val="24"/>
-          <w:lang w:val="es-CO"/>
-        </w:rPr>
-        <w:t>permitidos(</w:t>
-      </w:r>
-      <w:proofErr w:type="gramEnd"/>
+      <w:r>
+        <w:rPr>
+          <w:sz w:val="24"/>
+          <w:szCs w:val="24"/>
+          <w:lang w:val="es-CO"/>
+        </w:rPr>
+        <w:t>permitidos (</w:t>
+      </w:r>
       <w:r>
         <w:rPr>
           <w:sz w:val="24"/>
@@ -656,7 +642,15 @@
           <w:szCs w:val="24"/>
           <w:lang w:val="es-CO"/>
         </w:rPr>
-        <w:t xml:space="preserve">Debe ser capaz de </w:t>
+        <w:t>Una de sus funciones d</w:t>
+      </w:r>
+      <w:r>
+        <w:rPr>
+          <w:sz w:val="24"/>
+          <w:szCs w:val="24"/>
+          <w:lang w:val="es-CO"/>
+        </w:rPr>
+        <w:t xml:space="preserve">ebe ser capaz de </w:t>
       </w:r>
       <w:r>
         <w:rPr>
@@ -672,7 +666,15 @@
           <w:szCs w:val="24"/>
           <w:lang w:val="es-CO"/>
         </w:rPr>
-        <w:t xml:space="preserve"> la n raíz de un número real.</w:t>
+        <w:t xml:space="preserve"> una resistencia usando los datos del código de colores proporcionados por él usuario</w:t>
+      </w:r>
+      <w:r>
+        <w:rPr>
+          <w:sz w:val="24"/>
+          <w:szCs w:val="24"/>
+          <w:lang w:val="es-CO"/>
+        </w:rPr>
+        <w:t>.</w:t>
       </w:r>
     </w:p>
     <w:p>
@@ -685,74 +687,27 @@
           <w:lang w:val="es-CO"/>
         </w:rPr>
       </w:pPr>
-      <w:r>
-        <w:rPr>
-          <w:sz w:val="24"/>
-          <w:szCs w:val="24"/>
-          <w:lang w:val="es-CO"/>
-        </w:rPr>
-        <w:t>·</w:t>
-      </w:r>
-      <w:r>
-        <w:rPr>
-          <w:rFonts w:ascii="Times New Roman" w:eastAsia="Times New Roman" w:hAnsi="Times New Roman" w:cs="Times New Roman"/>
-          <w:sz w:val="14"/>
-          <w:szCs w:val="14"/>
-          <w:lang w:val="es-CO"/>
-        </w:rPr>
-        <w:t xml:space="preserve">       </w:t>
-      </w:r>
-      <w:r>
-        <w:rPr>
-          <w:sz w:val="24"/>
-          <w:szCs w:val="24"/>
-          <w:lang w:val="es-CO"/>
-        </w:rPr>
-        <w:t xml:space="preserve">Debe ser capaz de </w:t>
-      </w:r>
-      <w:r>
-        <w:rPr>
-          <w:sz w:val="24"/>
-          <w:szCs w:val="24"/>
-          <w:lang w:val="es-CO"/>
-        </w:rPr>
-        <w:t>el seno, coseno y tangente.</w:t>
-      </w:r>
     </w:p>
     <w:p>
       <w:pPr>
         <w:spacing w:before="240" w:after="240"/>
         <w:jc w:val="both"/>
         <w:rPr>
-          <w:sz w:val="24"/>
-          <w:szCs w:val="24"/>
-          <w:lang w:val="es-CO"/>
-        </w:rPr>
-      </w:pPr>
-      <w:r>
-        <w:rPr>
+          <w:b/>
+          <w:sz w:val="24"/>
+          <w:szCs w:val="24"/>
+          <w:lang w:val="es-CO"/>
+        </w:rPr>
+      </w:pPr>
+      <w:r>
+        <w:rPr>
+          <w:b/>
           <w:sz w:val="24"/>
           <w:szCs w:val="24"/>
           <w:lang w:val="es-CO"/>
         </w:rPr>
         <w:lastRenderedPageBreak/>
-        <w:t>·</w:t>
-      </w:r>
-      <w:r>
-        <w:rPr>
-          <w:sz w:val="24"/>
-          <w:szCs w:val="24"/>
-          <w:lang w:val="es-CO"/>
-        </w:rPr>
-        <w:t xml:space="preserve">    D</w:t>
-      </w:r>
-      <w:r>
-        <w:rPr>
-          <w:sz w:val="24"/>
-          <w:szCs w:val="24"/>
-          <w:lang w:val="es-CO"/>
-        </w:rPr>
-        <w:t>ebe poder calcular el valor de porcentaje de 19% (IVA).</w:t>
+        <w:t>MODELO DE INTERFAZ DE USUARIO (MOCKUPS)</w:t>
       </w:r>
     </w:p>
     <w:p>
@@ -771,59 +726,13 @@
           <w:szCs w:val="24"/>
           <w:lang w:val="es-CO"/>
         </w:rPr>
-        <w:t>·</w:t>
-      </w:r>
-      <w:r>
-        <w:rPr>
-          <w:sz w:val="24"/>
-          <w:szCs w:val="24"/>
-          <w:lang w:val="es-CO"/>
-        </w:rPr>
-        <w:t xml:space="preserve">    Debe permitir la realización de operaciones acumulativas.</w:t>
-      </w:r>
-    </w:p>
-    <w:p>
-      <w:pPr>
-        <w:spacing w:before="240" w:after="240"/>
-        <w:jc w:val="both"/>
-        <w:rPr>
-          <w:sz w:val="24"/>
-          <w:szCs w:val="24"/>
-          <w:lang w:val="es-CO"/>
-        </w:rPr>
-      </w:pPr>
-      <w:r>
-        <w:rPr>
-          <w:sz w:val="24"/>
-          <w:szCs w:val="24"/>
-          <w:lang w:val="es-CO"/>
-        </w:rPr>
-        <w:t>·</w:t>
-      </w:r>
-      <w:r>
-        <w:rPr>
-          <w:sz w:val="24"/>
-          <w:szCs w:val="24"/>
-          <w:lang w:val="es-CO"/>
-        </w:rPr>
-        <w:t xml:space="preserve">    Debe permitir que el resultado de las operaciones sea diferente de un entero.</w:t>
-      </w:r>
-    </w:p>
-    <w:p>
-      <w:pPr>
-        <w:spacing w:before="240" w:after="240"/>
-        <w:jc w:val="both"/>
-        <w:rPr>
-          <w:sz w:val="24"/>
-          <w:szCs w:val="24"/>
-          <w:lang w:val="es-CO"/>
-        </w:rPr>
-      </w:pPr>
-    </w:p>
-    <w:p>
-      <w:pPr>
-        <w:spacing w:before="240" w:after="240"/>
-        <w:jc w:val="both"/>
+        <w:t>Menú principal:</w:t>
+      </w:r>
+    </w:p>
+    <w:p>
+      <w:pPr>
+        <w:spacing w:before="240" w:after="240"/>
+        <w:jc w:val="center"/>
         <w:rPr>
           <w:b/>
           <w:sz w:val="24"/>
@@ -833,34 +742,13 @@
       </w:pPr>
       <w:r>
         <w:rPr>
-          <w:b/>
-          <w:sz w:val="24"/>
-          <w:szCs w:val="24"/>
-          <w:lang w:val="es-CO"/>
-        </w:rPr>
-        <w:t>MODELO DE INTERFAZ DE USUARIO (MOCKUPS)</w:t>
-      </w:r>
-    </w:p>
-    <w:p>
-      <w:pPr>
-        <w:spacing w:before="240" w:after="240"/>
-        <w:jc w:val="center"/>
-        <w:rPr>
-          <w:b/>
-          <w:sz w:val="24"/>
-          <w:szCs w:val="24"/>
-          <w:lang w:val="es-CO"/>
-        </w:rPr>
-      </w:pPr>
-      <w:r>
-        <w:rPr>
           <w:noProof/>
           <w:lang w:val="es-CO"/>
         </w:rPr>
         <w:drawing>
-          <wp:inline distT="0" distB="0" distL="0" distR="0" wp14:anchorId="15B5FC89" wp14:editId="28F3F24E">
-            <wp:extent cx="4612531" cy="3668233"/>
-            <wp:effectExtent l="0" t="0" r="0" b="8890"/>
+          <wp:inline distT="0" distB="0" distL="0" distR="0" wp14:anchorId="1D6CDA14" wp14:editId="1360AF41">
+            <wp:extent cx="3457575" cy="2721752"/>
+            <wp:effectExtent l="0" t="0" r="0" b="2540"/>
             <wp:docPr id="1" name="Imagen 1"/>
             <wp:cNvGraphicFramePr>
               <a:graphicFrameLocks xmlns:a="http://schemas.openxmlformats.org/drawingml/2006/main" noChangeAspect="1"/>
@@ -873,14 +761,14 @@
                     <pic:cNvPicPr/>
                   </pic:nvPicPr>
                   <pic:blipFill rotWithShape="1">
-                    <a:blip r:embed="rId5"/>
-                    <a:srcRect l="29808" t="21950" r="29487" b="20467"/>
+                    <a:blip r:embed="rId6"/>
+                    <a:srcRect l="451" t="290" r="1126" b="-1"/>
                     <a:stretch/>
                   </pic:blipFill>
                   <pic:spPr bwMode="auto">
                     <a:xfrm>
                       <a:off x="0" y="0"/>
-                      <a:ext cx="4619654" cy="3673898"/>
+                      <a:ext cx="3465039" cy="2727627"/>
                     </a:xfrm>
                     <a:prstGeom prst="rect">
                       <a:avLst/>
@@ -904,6 +792,195 @@
     <w:p>
       <w:pPr>
         <w:spacing w:before="240" w:after="240"/>
+        <w:rPr>
+          <w:sz w:val="24"/>
+          <w:szCs w:val="24"/>
+          <w:lang w:val="es-CO"/>
+        </w:rPr>
+      </w:pPr>
+      <w:r>
+        <w:rPr>
+          <w:sz w:val="24"/>
+          <w:szCs w:val="24"/>
+          <w:lang w:val="es-CO"/>
+        </w:rPr>
+        <w:t>Ahorcado</w:t>
+      </w:r>
+      <w:r>
+        <w:rPr>
+          <w:sz w:val="24"/>
+          <w:szCs w:val="24"/>
+          <w:lang w:val="es-CO"/>
+        </w:rPr>
+        <w:t>:</w:t>
+      </w:r>
+    </w:p>
+    <w:p>
+      <w:pPr>
+        <w:spacing w:before="240" w:after="240"/>
+        <w:jc w:val="center"/>
+        <w:rPr>
+          <w:sz w:val="24"/>
+          <w:szCs w:val="24"/>
+          <w:lang w:val="es-CO"/>
+        </w:rPr>
+      </w:pPr>
+      <w:r>
+        <w:rPr>
+          <w:noProof/>
+          <w:lang w:val="es-CO"/>
+        </w:rPr>
+        <w:drawing>
+          <wp:inline distT="0" distB="0" distL="0" distR="0" wp14:anchorId="4DF453CA" wp14:editId="12C9E9B0">
+            <wp:extent cx="3514725" cy="3522956"/>
+            <wp:effectExtent l="0" t="0" r="0" b="1905"/>
+            <wp:docPr id="6" name="Imagen 6"/>
+            <wp:cNvGraphicFramePr>
+              <a:graphicFrameLocks xmlns:a="http://schemas.openxmlformats.org/drawingml/2006/main" noChangeAspect="1"/>
+            </wp:cNvGraphicFramePr>
+            <a:graphic xmlns:a="http://schemas.openxmlformats.org/drawingml/2006/main">
+              <a:graphicData uri="http://schemas.openxmlformats.org/drawingml/2006/picture">
+                <pic:pic xmlns:pic="http://schemas.openxmlformats.org/drawingml/2006/picture">
+                  <pic:nvPicPr>
+                    <pic:cNvPr id="1" name=""/>
+                    <pic:cNvPicPr/>
+                  </pic:nvPicPr>
+                  <pic:blipFill rotWithShape="1">
+                    <a:blip r:embed="rId7"/>
+                    <a:srcRect/>
+                    <a:stretch/>
+                  </pic:blipFill>
+                  <pic:spPr bwMode="auto">
+                    <a:xfrm>
+                      <a:off x="0" y="0"/>
+                      <a:ext cx="3523820" cy="3532073"/>
+                    </a:xfrm>
+                    <a:prstGeom prst="rect">
+                      <a:avLst/>
+                    </a:prstGeom>
+                    <a:ln>
+                      <a:noFill/>
+                    </a:ln>
+                    <a:extLst>
+                      <a:ext uri="{53640926-AAD7-44D8-BBD7-CCE9431645EC}">
+                        <a14:shadowObscured xmlns:a14="http://schemas.microsoft.com/office/drawing/2010/main"/>
+                      </a:ext>
+                    </a:extLst>
+                  </pic:spPr>
+                </pic:pic>
+              </a:graphicData>
+            </a:graphic>
+          </wp:inline>
+        </w:drawing>
+      </w:r>
+    </w:p>
+    <w:p>
+      <w:pPr>
+        <w:spacing w:before="240" w:after="240"/>
+        <w:rPr>
+          <w:sz w:val="24"/>
+          <w:szCs w:val="24"/>
+          <w:lang w:val="es-CO"/>
+        </w:rPr>
+      </w:pPr>
+    </w:p>
+    <w:p>
+      <w:pPr>
+        <w:spacing w:before="240" w:after="240"/>
+        <w:rPr>
+          <w:sz w:val="24"/>
+          <w:szCs w:val="24"/>
+          <w:lang w:val="es-CO"/>
+        </w:rPr>
+      </w:pPr>
+    </w:p>
+    <w:p>
+      <w:pPr>
+        <w:spacing w:before="240" w:after="240"/>
+        <w:rPr>
+          <w:sz w:val="24"/>
+          <w:szCs w:val="24"/>
+          <w:lang w:val="es-CO"/>
+        </w:rPr>
+      </w:pPr>
+      <w:bookmarkStart w:id="0" w:name="_GoBack"/>
+      <w:bookmarkEnd w:id="0"/>
+      <w:r>
+        <w:rPr>
+          <w:sz w:val="24"/>
+          <w:szCs w:val="24"/>
+          <w:lang w:val="es-CO"/>
+        </w:rPr>
+        <w:lastRenderedPageBreak/>
+        <w:t>Calculo de resistencias:</w:t>
+      </w:r>
+    </w:p>
+    <w:p>
+      <w:pPr>
+        <w:spacing w:before="240" w:after="240"/>
+        <w:jc w:val="center"/>
+        <w:rPr>
+          <w:sz w:val="24"/>
+          <w:szCs w:val="24"/>
+          <w:lang w:val="es-CO"/>
+        </w:rPr>
+      </w:pPr>
+      <w:r>
+        <w:rPr>
+          <w:noProof/>
+          <w:lang w:val="es-CO"/>
+        </w:rPr>
+        <w:drawing>
+          <wp:inline distT="0" distB="0" distL="0" distR="0" wp14:anchorId="2D2BBB4C" wp14:editId="01BD0C4F">
+            <wp:extent cx="4238625" cy="3324225"/>
+            <wp:effectExtent l="0" t="0" r="9525" b="9525"/>
+            <wp:docPr id="7" name="Imagen 7"/>
+            <wp:cNvGraphicFramePr>
+              <a:graphicFrameLocks xmlns:a="http://schemas.openxmlformats.org/drawingml/2006/main" noChangeAspect="1"/>
+            </wp:cNvGraphicFramePr>
+            <a:graphic xmlns:a="http://schemas.openxmlformats.org/drawingml/2006/main">
+              <a:graphicData uri="http://schemas.openxmlformats.org/drawingml/2006/picture">
+                <pic:pic xmlns:pic="http://schemas.openxmlformats.org/drawingml/2006/picture">
+                  <pic:nvPicPr>
+                    <pic:cNvPr id="1" name=""/>
+                    <pic:cNvPicPr/>
+                  </pic:nvPicPr>
+                  <pic:blipFill>
+                    <a:blip r:embed="rId8"/>
+                    <a:stretch>
+                      <a:fillRect/>
+                    </a:stretch>
+                  </pic:blipFill>
+                  <pic:spPr>
+                    <a:xfrm>
+                      <a:off x="0" y="0"/>
+                      <a:ext cx="4238625" cy="3324225"/>
+                    </a:xfrm>
+                    <a:prstGeom prst="rect">
+                      <a:avLst/>
+                    </a:prstGeom>
+                  </pic:spPr>
+                </pic:pic>
+              </a:graphicData>
+            </a:graphic>
+          </wp:inline>
+        </w:drawing>
+      </w:r>
+    </w:p>
+    <w:p>
+      <w:pPr>
+        <w:spacing w:before="240" w:after="240"/>
+        <w:jc w:val="center"/>
+        <w:rPr>
+          <w:sz w:val="24"/>
+          <w:szCs w:val="24"/>
+          <w:lang w:val="es-CO"/>
+        </w:rPr>
+      </w:pPr>
+    </w:p>
+    <w:p>
+      <w:pPr>
+        <w:spacing w:before="240" w:after="240"/>
         <w:jc w:val="both"/>
         <w:rPr>
           <w:b/>
@@ -938,7 +1015,6 @@
           <w:noProof/>
           <w:lang w:val="es-CO"/>
         </w:rPr>
-        <w:lastRenderedPageBreak/>
         <w:drawing>
           <wp:inline distT="0" distB="0" distL="0" distR="0" wp14:anchorId="6CC963E6" wp14:editId="57C6A6EE">
             <wp:extent cx="2913321" cy="3362302"/>
@@ -955,7 +1031,7 @@
                     <pic:cNvPicPr/>
                   </pic:nvPicPr>
                   <pic:blipFill rotWithShape="1">
-                    <a:blip r:embed="rId6"/>
+                    <a:blip r:embed="rId9"/>
                     <a:srcRect l="34839" t="28956" r="39805" b="18989"/>
                     <a:stretch/>
                   </pic:blipFill>
@@ -999,6 +1075,7 @@
           <w:noProof/>
           <w:lang w:val="es-CO"/>
         </w:rPr>
+        <w:lastRenderedPageBreak/>
         <w:drawing>
           <wp:anchor distT="0" distB="0" distL="114300" distR="114300" simplePos="0" relativeHeight="251658240" behindDoc="1" locked="0" layoutInCell="1" allowOverlap="1" wp14:anchorId="7DFCF405" wp14:editId="4DCD48FB">
             <wp:simplePos x="0" y="0"/>
@@ -1023,7 +1100,7 @@
                     <pic:cNvPicPr/>
                   </pic:nvPicPr>
                   <pic:blipFill rotWithShape="1">
-                    <a:blip r:embed="rId7">
+                    <a:blip r:embed="rId10">
                       <a:extLst>
                         <a:ext uri="{28A0092B-C50C-407E-A947-70E740481C1C}">
                           <a14:useLocalDpi xmlns:a14="http://schemas.microsoft.com/office/drawing/2010/main" val="0"/>
@@ -1105,7 +1182,6 @@
           <w:noProof/>
           <w:lang w:val="es-CO"/>
         </w:rPr>
-        <w:lastRenderedPageBreak/>
         <w:drawing>
           <wp:inline distT="0" distB="0" distL="0" distR="0" wp14:anchorId="496172EB" wp14:editId="1CD91139">
             <wp:extent cx="4922615" cy="3604437"/>
@@ -1122,7 +1198,7 @@
                     <pic:cNvPicPr/>
                   </pic:nvPicPr>
                   <pic:blipFill rotWithShape="1">
-                    <a:blip r:embed="rId8">
+                    <a:blip r:embed="rId11">
                       <a:extLst>
                         <a:ext uri="{28A0092B-C50C-407E-A947-70E740481C1C}">
                           <a14:useLocalDpi xmlns:a14="http://schemas.microsoft.com/office/drawing/2010/main" val="0"/>
@@ -1198,6 +1274,7 @@
           <w:szCs w:val="24"/>
           <w:lang w:val="es-CO"/>
         </w:rPr>
+        <w:lastRenderedPageBreak/>
         <w:t>DISEÑO DE DIAGRAMAS DE COMPORTAMIENTO</w:t>
       </w:r>
     </w:p>
@@ -1217,7 +1294,6 @@
           <w:noProof/>
           <w:lang w:val="es-CO"/>
         </w:rPr>
-        <w:lastRenderedPageBreak/>
         <w:drawing>
           <wp:inline distT="0" distB="0" distL="0" distR="0" wp14:anchorId="578671EF" wp14:editId="39152A12">
             <wp:extent cx="5932967" cy="6179622"/>
@@ -1234,7 +1310,7 @@
                     <pic:cNvPicPr/>
                   </pic:nvPicPr>
                   <pic:blipFill rotWithShape="1">
-                    <a:blip r:embed="rId9"/>
+                    <a:blip r:embed="rId12"/>
                     <a:srcRect l="21469" t="5411" r="30590" b="5768"/>
                     <a:stretch/>
                   </pic:blipFill>
@@ -1313,7 +1389,14 @@
         <w:rPr>
           <w:lang w:val="es-CO"/>
         </w:rPr>
-        <w:t xml:space="preserve">se hace clic en el botón [1] aparece el número 1 en la barra de texto, se hace clic en el botón [0] en la barra de texto aparece el número 10, se hace clic en el botón [=] en la barra de texto aparece el número 250.0,se hace clic nuevamente en el botón [*], aparece “250.0*” encima de la barra de texto se hace clic en el botón [2], aparece el </w:t>
+        <w:t xml:space="preserve">se hace clic en el botón [1] aparece el número 1 en la barra de texto, se hace clic en el botón [0] en la barra de texto aparece el número 10, se hace clic en el botón [=] en la barra de texto </w:t>
+      </w:r>
+      <w:r>
+        <w:rPr>
+          <w:lang w:val="es-CO"/>
+        </w:rPr>
+        <w:lastRenderedPageBreak/>
+        <w:t xml:space="preserve">aparece el número 250.0,se hace clic nuevamente en el botón [*], aparece “250.0*” encima de la barra de texto se hace clic en el botón [2], aparece el </w:t>
       </w:r>
       <w:r>
         <w:rPr>
@@ -1325,14 +1408,7 @@
         <w:rPr>
           <w:lang w:val="es-CO"/>
         </w:rPr>
-        <w:t xml:space="preserve"> 2 en la barra </w:t>
-      </w:r>
-      <w:r>
-        <w:rPr>
-          <w:lang w:val="es-CO"/>
-        </w:rPr>
-        <w:lastRenderedPageBreak/>
-        <w:t>de texto</w:t>
+        <w:t xml:space="preserve"> 2 en la barra de texto</w:t>
       </w:r>
       <w:r>
         <w:rPr>
@@ -2441,4 +2517,16 @@
   </a:objectDefaults>
   <a:extraClrSchemeLst/>
 </a:theme>
+</file>
+
+<file path=customXml/item1.xml><?xml version="1.0" encoding="utf-8"?>
+<b:Sources xmlns:b="http://schemas.openxmlformats.org/officeDocument/2006/bibliography" xmlns="http://schemas.openxmlformats.org/officeDocument/2006/bibliography" SelectedStyle="\APASixthEditionOfficeOnline.xsl" StyleName="APA" Version="6"/>
+</file>
+
+<file path=customXml/itemProps1.xml><?xml version="1.0" encoding="utf-8"?>
+<ds:datastoreItem xmlns:ds="http://schemas.openxmlformats.org/officeDocument/2006/customXml" ds:itemID="{904AB2D2-CD03-4AA6-8CC9-42028AB2F39C}">
+  <ds:schemaRefs>
+    <ds:schemaRef ds:uri="http://schemas.openxmlformats.org/officeDocument/2006/bibliography"/>
+  </ds:schemaRefs>
+</ds:datastoreItem>
 </file>
</xml_diff>

<commit_message>
Se agregan mas items del informe
</commit_message>
<xml_diff>
--- a/informe Proyecto 2.docx
+++ b/informe Proyecto 2.docx
@@ -1,6 +1,6 @@
 
 <file path=word/document.xml><?xml version="1.0" encoding="utf-8"?>
-<w:document xmlns:wpc="http://schemas.microsoft.com/office/word/2010/wordprocessingCanvas" xmlns:cx="http://schemas.microsoft.com/office/drawing/2014/chartex" xmlns:cx1="http://schemas.microsoft.com/office/drawing/2015/9/8/chartex" xmlns:mc="http://schemas.openxmlformats.org/markup-compatibility/2006" xmlns:o="urn:schemas-microsoft-com:office:office" xmlns:r="http://schemas.openxmlformats.org/officeDocument/2006/relationships" xmlns:m="http://schemas.openxmlformats.org/officeDocument/2006/math" xmlns:v="urn:schemas-microsoft-com:vml" xmlns:wp14="http://schemas.microsoft.com/office/word/2010/wordprocessingDrawing" xmlns:wp="http://schemas.openxmlformats.org/drawingml/2006/wordprocessingDrawing" xmlns:w10="urn:schemas-microsoft-com:office:word" xmlns:w="http://schemas.openxmlformats.org/wordprocessingml/2006/main" xmlns:w14="http://schemas.microsoft.com/office/word/2010/wordml" xmlns:w15="http://schemas.microsoft.com/office/word/2012/wordml" xmlns:w16se="http://schemas.microsoft.com/office/word/2015/wordml/symex" xmlns:wpg="http://schemas.microsoft.com/office/word/2010/wordprocessingGroup" xmlns:wpi="http://schemas.microsoft.com/office/word/2010/wordprocessingInk" xmlns:wne="http://schemas.microsoft.com/office/word/2006/wordml" xmlns:wps="http://schemas.microsoft.com/office/word/2010/wordprocessingShape" mc:Ignorable="w14 w15 w16se wp14">
+<w:document xmlns:wpc="http://schemas.microsoft.com/office/word/2010/wordprocessingCanvas" xmlns:cx="http://schemas.microsoft.com/office/drawing/2014/chartex" xmlns:cx1="http://schemas.microsoft.com/office/drawing/2015/9/8/chartex" xmlns:cx2="http://schemas.microsoft.com/office/drawing/2015/10/21/chartex" xmlns:cx3="http://schemas.microsoft.com/office/drawing/2016/5/9/chartex" xmlns:cx4="http://schemas.microsoft.com/office/drawing/2016/5/10/chartex" xmlns:cx5="http://schemas.microsoft.com/office/drawing/2016/5/11/chartex" xmlns:cx6="http://schemas.microsoft.com/office/drawing/2016/5/12/chartex" xmlns:cx7="http://schemas.microsoft.com/office/drawing/2016/5/13/chartex" xmlns:cx8="http://schemas.microsoft.com/office/drawing/2016/5/14/chartex" xmlns:mc="http://schemas.openxmlformats.org/markup-compatibility/2006" xmlns:aink="http://schemas.microsoft.com/office/drawing/2016/ink" xmlns:am3d="http://schemas.microsoft.com/office/drawing/2017/model3d" xmlns:o="urn:schemas-microsoft-com:office:office" xmlns:r="http://schemas.openxmlformats.org/officeDocument/2006/relationships" xmlns:m="http://schemas.openxmlformats.org/officeDocument/2006/math" xmlns:v="urn:schemas-microsoft-com:vml" xmlns:wp14="http://schemas.microsoft.com/office/word/2010/wordprocessingDrawing" xmlns:wp="http://schemas.openxmlformats.org/drawingml/2006/wordprocessingDrawing" xmlns:w10="urn:schemas-microsoft-com:office:word" xmlns:w="http://schemas.openxmlformats.org/wordprocessingml/2006/main" xmlns:w14="http://schemas.microsoft.com/office/word/2010/wordml" xmlns:w15="http://schemas.microsoft.com/office/word/2012/wordml" xmlns:w16cid="http://schemas.microsoft.com/office/word/2016/wordml/cid" xmlns:w16se="http://schemas.microsoft.com/office/word/2015/wordml/symex" xmlns:wpg="http://schemas.microsoft.com/office/word/2010/wordprocessingGroup" xmlns:wpi="http://schemas.microsoft.com/office/word/2010/wordprocessingInk" xmlns:wne="http://schemas.microsoft.com/office/word/2006/wordml" xmlns:wps="http://schemas.microsoft.com/office/word/2010/wordprocessingShape" mc:Ignorable="w14 w15 w16se w16cid wp14">
   <w:body>
     <w:p>
       <w:pPr>
@@ -79,6 +79,60 @@
         </w:rPr>
         <w:t xml:space="preserve">, </w:t>
       </w:r>
+      <w:r>
+        <w:rPr>
+          <w:i/>
+          <w:sz w:val="24"/>
+          <w:szCs w:val="24"/>
+          <w:lang w:val="es-CO"/>
+        </w:rPr>
+        <w:t>Jhonatan Montaña</w:t>
+      </w:r>
+      <w:r>
+        <w:rPr>
+          <w:i/>
+          <w:sz w:val="24"/>
+          <w:szCs w:val="24"/>
+          <w:lang w:val="es-CO"/>
+        </w:rPr>
+        <w:t xml:space="preserve"> u</w:t>
+      </w:r>
+      <w:r>
+        <w:rPr>
+          <w:i/>
+          <w:sz w:val="24"/>
+          <w:szCs w:val="24"/>
+          <w:lang w:val="es-CO"/>
+        </w:rPr>
+        <w:t>180</w:t>
+      </w:r>
+      <w:r>
+        <w:rPr>
+          <w:i/>
+          <w:sz w:val="24"/>
+          <w:szCs w:val="24"/>
+          <w:lang w:val="es-CO"/>
+        </w:rPr>
+        <w:t>3535</w:t>
+      </w:r>
+      <w:r>
+        <w:rPr>
+          <w:i/>
+          <w:sz w:val="24"/>
+          <w:szCs w:val="24"/>
+          <w:lang w:val="es-CO"/>
+        </w:rPr>
+        <w:t>@unimilitar.edu.co</w:t>
+      </w:r>
+      <w:r>
+        <w:rPr>
+          <w:i/>
+          <w:sz w:val="24"/>
+          <w:szCs w:val="24"/>
+          <w:lang w:val="es-CO"/>
+        </w:rPr>
+        <w:t xml:space="preserve">, </w:t>
+      </w:r>
       <w:proofErr w:type="spellStart"/>
       <w:r>
         <w:rPr>
@@ -97,7 +151,7 @@
           <w:szCs w:val="24"/>
           <w:lang w:val="es-CO"/>
         </w:rPr>
-        <w:t xml:space="preserve"> u</w:t>
+        <w:t xml:space="preserve">  </w:t>
       </w:r>
       <w:r>
         <w:rPr>
@@ -106,16 +160,7 @@
           <w:szCs w:val="24"/>
           <w:lang w:val="es-CO"/>
         </w:rPr>
-        <w:t>180</w:t>
-      </w:r>
-      <w:r>
-        <w:rPr>
-          <w:i/>
-          <w:sz w:val="24"/>
-          <w:szCs w:val="24"/>
-          <w:lang w:val="es-CO"/>
-        </w:rPr>
-        <w:t>@unimilitar.edu.co</w:t>
+        <w:t>u180@unimilitar.edu.co</w:t>
       </w:r>
       <w:r>
         <w:rPr>
@@ -706,7 +751,6 @@
           <w:szCs w:val="24"/>
           <w:lang w:val="es-CO"/>
         </w:rPr>
-        <w:lastRenderedPageBreak/>
         <w:t>MODELO DE INTERFAZ DE USUARIO (MOCKUPS)</w:t>
       </w:r>
     </w:p>
@@ -903,15 +947,12 @@
           <w:lang w:val="es-CO"/>
         </w:rPr>
       </w:pPr>
-      <w:bookmarkStart w:id="0" w:name="_GoBack"/>
-      <w:bookmarkEnd w:id="0"/>
-      <w:r>
-        <w:rPr>
-          <w:sz w:val="24"/>
-          <w:szCs w:val="24"/>
-          <w:lang w:val="es-CO"/>
-        </w:rPr>
-        <w:lastRenderedPageBreak/>
+      <w:r>
+        <w:rPr>
+          <w:sz w:val="24"/>
+          <w:szCs w:val="24"/>
+          <w:lang w:val="es-CO"/>
+        </w:rPr>
         <w:t>Calculo de resistencias:</w:t>
       </w:r>
     </w:p>
@@ -1015,6 +1056,7 @@
           <w:noProof/>
           <w:lang w:val="es-CO"/>
         </w:rPr>
+        <w:lastRenderedPageBreak/>
         <w:drawing>
           <wp:inline distT="0" distB="0" distL="0" distR="0" wp14:anchorId="6CC963E6" wp14:editId="57C6A6EE">
             <wp:extent cx="2913321" cy="3362302"/>
@@ -1072,23 +1114,34 @@
       </w:pPr>
       <w:r>
         <w:rPr>
+          <w:b/>
+          <w:sz w:val="24"/>
+          <w:szCs w:val="24"/>
+          <w:lang w:val="es-CO"/>
+        </w:rPr>
+        <w:t>MODELO DE CASOS DE USO</w:t>
+      </w:r>
+    </w:p>
+    <w:p>
+      <w:pPr>
+        <w:spacing w:before="240" w:after="240"/>
+        <w:jc w:val="both"/>
+        <w:rPr>
+          <w:b/>
+          <w:sz w:val="24"/>
+          <w:szCs w:val="24"/>
+          <w:lang w:val="es-CO"/>
+        </w:rPr>
+      </w:pPr>
+      <w:r>
+        <w:rPr>
           <w:noProof/>
-          <w:lang w:val="es-CO"/>
-        </w:rPr>
-        <w:lastRenderedPageBreak/>
+        </w:rPr>
         <w:drawing>
-          <wp:anchor distT="0" distB="0" distL="114300" distR="114300" simplePos="0" relativeHeight="251658240" behindDoc="1" locked="0" layoutInCell="1" allowOverlap="1" wp14:anchorId="7DFCF405" wp14:editId="4DCD48FB">
-            <wp:simplePos x="0" y="0"/>
-            <wp:positionH relativeFrom="column">
-              <wp:posOffset>-635</wp:posOffset>
-            </wp:positionH>
-            <wp:positionV relativeFrom="paragraph">
-              <wp:posOffset>350520</wp:posOffset>
-            </wp:positionV>
-            <wp:extent cx="4592955" cy="3248025"/>
-            <wp:effectExtent l="0" t="0" r="0" b="9525"/>
-            <wp:wrapSquare wrapText="bothSides"/>
-            <wp:docPr id="3" name="Imagen 3"/>
+          <wp:inline distT="0" distB="0" distL="0" distR="0" wp14:anchorId="4E64E407" wp14:editId="0F8CB571">
+            <wp:extent cx="4552950" cy="2743200"/>
+            <wp:effectExtent l="0" t="0" r="0" b="0"/>
+            <wp:docPr id="11" name="Imagen 11"/>
             <wp:cNvGraphicFramePr>
               <a:graphicFrameLocks xmlns:a="http://schemas.openxmlformats.org/drawingml/2006/main" noChangeAspect="1"/>
             </wp:cNvGraphicFramePr>
@@ -1099,94 +1152,123 @@
                     <pic:cNvPr id="1" name=""/>
                     <pic:cNvPicPr/>
                   </pic:nvPicPr>
-                  <pic:blipFill rotWithShape="1">
-                    <a:blip r:embed="rId10">
-                      <a:extLst>
-                        <a:ext uri="{28A0092B-C50C-407E-A947-70E740481C1C}">
-                          <a14:useLocalDpi xmlns:a14="http://schemas.microsoft.com/office/drawing/2010/main" val="0"/>
-                        </a:ext>
-                      </a:extLst>
-                    </a:blip>
-                    <a:srcRect l="30059" t="24502" r="34347" b="18210"/>
-                    <a:stretch/>
+                  <pic:blipFill>
+                    <a:blip r:embed="rId10"/>
+                    <a:stretch>
+                      <a:fillRect/>
+                    </a:stretch>
                   </pic:blipFill>
-                  <pic:spPr bwMode="auto">
+                  <pic:spPr>
                     <a:xfrm>
                       <a:off x="0" y="0"/>
-                      <a:ext cx="4592955" cy="3248025"/>
+                      <a:ext cx="4552950" cy="2743200"/>
                     </a:xfrm>
                     <a:prstGeom prst="rect">
                       <a:avLst/>
                     </a:prstGeom>
-                    <a:ln>
-                      <a:noFill/>
-                    </a:ln>
-                    <a:extLst>
-                      <a:ext uri="{53640926-AAD7-44D8-BBD7-CCE9431645EC}">
-                        <a14:shadowObscured xmlns:a14="http://schemas.microsoft.com/office/drawing/2010/main"/>
-                      </a:ext>
-                    </a:extLst>
                   </pic:spPr>
                 </pic:pic>
               </a:graphicData>
             </a:graphic>
-            <wp14:sizeRelH relativeFrom="margin">
-              <wp14:pctWidth>0</wp14:pctWidth>
-            </wp14:sizeRelH>
-            <wp14:sizeRelV relativeFrom="margin">
-              <wp14:pctHeight>0</wp14:pctHeight>
-            </wp14:sizeRelV>
-          </wp:anchor>
+          </wp:inline>
         </w:drawing>
       </w:r>
-      <w:r>
+    </w:p>
+    <w:p>
+      <w:pPr>
+        <w:spacing w:before="240" w:after="240"/>
+        <w:jc w:val="both"/>
+        <w:rPr>
+          <w:noProof/>
+          <w:lang w:val="es-CO"/>
+        </w:rPr>
+      </w:pPr>
+      <w:r>
+        <w:rPr>
+          <w:noProof/>
+          <w:lang w:val="es-CO"/>
+        </w:rPr>
+        <w:t xml:space="preserve"> </w:t>
+      </w:r>
+    </w:p>
+    <w:p>
+      <w:pPr>
+        <w:spacing w:before="240" w:after="240"/>
+        <w:jc w:val="both"/>
         <w:rPr>
           <w:b/>
           <w:sz w:val="24"/>
           <w:szCs w:val="24"/>
           <w:lang w:val="es-CO"/>
         </w:rPr>
-        <w:t>MODELO DE CASOS DE USO</w:t>
-      </w:r>
+      </w:pPr>
+    </w:p>
+    <w:p>
+      <w:pPr>
+        <w:spacing w:before="240" w:after="240"/>
+        <w:jc w:val="center"/>
+        <w:rPr>
+          <w:b/>
+          <w:sz w:val="24"/>
+          <w:szCs w:val="24"/>
+          <w:lang w:val="es-CO"/>
+        </w:rPr>
+      </w:pPr>
+    </w:p>
+    <w:p>
+      <w:pPr>
+        <w:spacing w:before="240" w:after="240"/>
+        <w:jc w:val="center"/>
+        <w:rPr>
+          <w:b/>
+          <w:sz w:val="24"/>
+          <w:szCs w:val="24"/>
+          <w:lang w:val="es-CO"/>
+        </w:rPr>
+      </w:pPr>
     </w:p>
     <w:p>
       <w:pPr>
         <w:spacing w:before="240" w:after="240"/>
         <w:jc w:val="both"/>
         <w:rPr>
+          <w:b/>
+          <w:sz w:val="24"/>
+          <w:szCs w:val="24"/>
+          <w:lang w:val="es-CO"/>
+        </w:rPr>
+      </w:pPr>
+      <w:r>
+        <w:rPr>
+          <w:b/>
+          <w:sz w:val="24"/>
+          <w:szCs w:val="24"/>
+          <w:lang w:val="es-CO"/>
+        </w:rPr>
+        <w:lastRenderedPageBreak/>
+        <w:t>DISEÑO DE DIAGRAMAS DE COMPORTAMIENTO</w:t>
+      </w:r>
+    </w:p>
+    <w:p>
+      <w:pPr>
+        <w:spacing w:before="240" w:after="240"/>
+        <w:jc w:val="both"/>
+        <w:rPr>
+          <w:b/>
+          <w:sz w:val="24"/>
+          <w:szCs w:val="24"/>
+          <w:lang w:val="es-CO"/>
+        </w:rPr>
+      </w:pPr>
+      <w:r>
+        <w:rPr>
           <w:noProof/>
-          <w:lang w:val="es-CO"/>
-        </w:rPr>
-      </w:pPr>
-      <w:r>
-        <w:rPr>
-          <w:noProof/>
-          <w:lang w:val="es-CO"/>
-        </w:rPr>
-        <w:t xml:space="preserve"> </w:t>
-      </w:r>
-    </w:p>
-    <w:p>
-      <w:pPr>
-        <w:spacing w:before="240" w:after="240"/>
-        <w:jc w:val="both"/>
-        <w:rPr>
-          <w:b/>
-          <w:sz w:val="24"/>
-          <w:szCs w:val="24"/>
-          <w:lang w:val="es-CO"/>
-        </w:rPr>
-      </w:pPr>
-      <w:r>
-        <w:rPr>
-          <w:noProof/>
-          <w:lang w:val="es-CO"/>
         </w:rPr>
         <w:drawing>
-          <wp:inline distT="0" distB="0" distL="0" distR="0" wp14:anchorId="496172EB" wp14:editId="1CD91139">
-            <wp:extent cx="4922615" cy="3604437"/>
-            <wp:effectExtent l="0" t="0" r="0" b="0"/>
-            <wp:docPr id="4" name="Imagen 4"/>
+          <wp:inline distT="0" distB="0" distL="0" distR="0" wp14:anchorId="778EEA9C" wp14:editId="4B20CE74">
+            <wp:extent cx="5943600" cy="6414135"/>
+            <wp:effectExtent l="0" t="0" r="0" b="5715"/>
+            <wp:docPr id="8" name="Imagen 8"/>
             <wp:cNvGraphicFramePr>
               <a:graphicFrameLocks xmlns:a="http://schemas.openxmlformats.org/drawingml/2006/main" noChangeAspect="1"/>
             </wp:cNvGraphicFramePr>
@@ -1197,33 +1279,20 @@
                     <pic:cNvPr id="1" name=""/>
                     <pic:cNvPicPr/>
                   </pic:nvPicPr>
-                  <pic:blipFill rotWithShape="1">
-                    <a:blip r:embed="rId11">
-                      <a:extLst>
-                        <a:ext uri="{28A0092B-C50C-407E-A947-70E740481C1C}">
-                          <a14:useLocalDpi xmlns:a14="http://schemas.microsoft.com/office/drawing/2010/main" val="0"/>
-                        </a:ext>
-                      </a:extLst>
-                    </a:blip>
-                    <a:srcRect l="28983" t="37552" r="32558" b="13359"/>
-                    <a:stretch/>
+                  <pic:blipFill>
+                    <a:blip r:embed="rId11"/>
+                    <a:stretch>
+                      <a:fillRect/>
+                    </a:stretch>
                   </pic:blipFill>
-                  <pic:spPr bwMode="auto">
+                  <pic:spPr>
                     <a:xfrm>
                       <a:off x="0" y="0"/>
-                      <a:ext cx="4939667" cy="3616923"/>
+                      <a:ext cx="5943600" cy="6414135"/>
                     </a:xfrm>
                     <a:prstGeom prst="rect">
                       <a:avLst/>
                     </a:prstGeom>
-                    <a:ln>
-                      <a:noFill/>
-                    </a:ln>
-                    <a:extLst>
-                      <a:ext uri="{53640926-AAD7-44D8-BBD7-CCE9431645EC}">
-                        <a14:shadowObscured xmlns:a14="http://schemas.microsoft.com/office/drawing/2010/main"/>
-                      </a:ext>
-                    </a:extLst>
                   </pic:spPr>
                 </pic:pic>
               </a:graphicData>
@@ -1235,7 +1304,7 @@
     <w:p>
       <w:pPr>
         <w:spacing w:before="240" w:after="240"/>
-        <w:jc w:val="center"/>
+        <w:jc w:val="both"/>
         <w:rPr>
           <w:b/>
           <w:sz w:val="24"/>
@@ -1247,7 +1316,7 @@
     <w:p>
       <w:pPr>
         <w:spacing w:before="240" w:after="240"/>
-        <w:jc w:val="center"/>
+        <w:jc w:val="both"/>
         <w:rPr>
           <w:b/>
           <w:sz w:val="24"/>
@@ -1267,38 +1336,581 @@
           <w:lang w:val="es-CO"/>
         </w:rPr>
       </w:pPr>
-      <w:r>
+    </w:p>
+    <w:p>
+      <w:pPr>
+        <w:spacing w:before="240" w:after="240"/>
+        <w:jc w:val="both"/>
         <w:rPr>
           <w:b/>
           <w:sz w:val="24"/>
           <w:szCs w:val="24"/>
           <w:lang w:val="es-CO"/>
         </w:rPr>
+      </w:pPr>
+    </w:p>
+    <w:p>
+      <w:pPr>
+        <w:spacing w:before="240" w:after="240"/>
+        <w:jc w:val="both"/>
+        <w:rPr>
+          <w:b/>
+          <w:sz w:val="24"/>
+          <w:szCs w:val="24"/>
+          <w:lang w:val="es-CO"/>
+        </w:rPr>
+      </w:pPr>
+      <w:r>
+        <w:rPr>
+          <w:b/>
+          <w:sz w:val="24"/>
+          <w:szCs w:val="24"/>
+          <w:lang w:val="es-CO"/>
+        </w:rPr>
         <w:lastRenderedPageBreak/>
-        <w:t>DISEÑO DE DIAGRAMAS DE COMPORTAMIENTO</w:t>
-      </w:r>
-    </w:p>
-    <w:p>
-      <w:pPr>
-        <w:spacing w:before="240" w:after="240"/>
-        <w:jc w:val="both"/>
-        <w:rPr>
-          <w:b/>
-          <w:sz w:val="24"/>
-          <w:szCs w:val="24"/>
-          <w:lang w:val="es-CO"/>
-        </w:rPr>
-      </w:pPr>
+        <w:t>CRITERIOS DE ACEPTACIÓN</w:t>
+      </w:r>
+    </w:p>
+    <w:p>
+      <w:pPr>
+        <w:rPr>
+          <w:sz w:val="24"/>
+          <w:szCs w:val="24"/>
+          <w:lang w:val="es-CO"/>
+        </w:rPr>
+      </w:pPr>
+    </w:p>
+    <w:p>
+      <w:pPr>
+        <w:rPr>
+          <w:sz w:val="24"/>
+          <w:szCs w:val="24"/>
+          <w:lang w:val="es-CO"/>
+        </w:rPr>
+      </w:pPr>
+    </w:p>
+    <w:p>
+      <w:pPr>
+        <w:pStyle w:val="Prrafodelista"/>
+        <w:numPr>
+          <w:ilvl w:val="0"/>
+          <w:numId w:val="1"/>
+        </w:numPr>
+        <w:rPr>
+          <w:lang w:val="es-CO"/>
+        </w:rPr>
+      </w:pPr>
+      <w:r>
+        <w:rPr>
+          <w:lang w:val="es-CO"/>
+        </w:rPr>
+        <w:t xml:space="preserve">Prueba 1 (Ahorcado) se ingresa la palabra “java” en el </w:t>
+      </w:r>
+      <w:r>
+        <w:rPr>
+          <w:lang w:val="es-CO"/>
+        </w:rPr>
+        <w:t>jPasswordField1</w:t>
+      </w:r>
+      <w:r>
+        <w:rPr>
+          <w:lang w:val="es-CO"/>
+        </w:rPr>
+        <w:t xml:space="preserve">, posteriormente se hace clic en el </w:t>
+      </w:r>
+      <w:r>
+        <w:rPr>
+          <w:lang w:val="es-CO"/>
+        </w:rPr>
+        <w:t>jButton1</w:t>
+      </w:r>
+      <w:r>
+        <w:rPr>
+          <w:lang w:val="es-CO"/>
+        </w:rPr>
+        <w:t xml:space="preserve">(ingresar) para ingresar la palabra escrita previamente, la palabra se guarda en la </w:t>
+      </w:r>
+      <w:r>
+        <w:rPr>
+          <w:lang w:val="es-CO"/>
+        </w:rPr>
+        <w:t>jTable1</w:t>
+      </w:r>
+      <w:r>
+        <w:rPr>
+          <w:lang w:val="es-CO"/>
+        </w:rPr>
+        <w:t xml:space="preserve"> mostrando la cantidad de letras de la palabra ingresada representándolas con un guion bajo “_”, luego se ingresa la letra “j” en el </w:t>
+      </w:r>
+      <w:r>
+        <w:rPr>
+          <w:lang w:val="es-CO"/>
+        </w:rPr>
+        <w:t>jTextField1</w:t>
+      </w:r>
+      <w:r>
+        <w:rPr>
+          <w:lang w:val="es-CO"/>
+        </w:rPr>
+        <w:t xml:space="preserve"> y se da clic en el </w:t>
+      </w:r>
+      <w:r>
+        <w:rPr>
+          <w:lang w:val="es-CO"/>
+        </w:rPr>
+        <w:t>jButton2</w:t>
+      </w:r>
+      <w:r>
+        <w:rPr>
+          <w:lang w:val="es-CO"/>
+        </w:rPr>
+        <w:t xml:space="preserve"> (probar letra) y la letra efectivamente se posiciona en la </w:t>
+      </w:r>
+      <w:r>
+        <w:rPr>
+          <w:lang w:val="es-CO"/>
+        </w:rPr>
+        <w:t>jTable1</w:t>
+      </w:r>
+      <w:r>
+        <w:rPr>
+          <w:lang w:val="es-CO"/>
+        </w:rPr>
+        <w:t xml:space="preserve"> en su posición correspondiente</w:t>
+      </w:r>
+      <w:r>
+        <w:rPr>
+          <w:lang w:val="es-CO"/>
+        </w:rPr>
+        <w:t xml:space="preserve">, además se evidencia que en el </w:t>
+      </w:r>
+      <w:r>
+        <w:rPr>
+          <w:lang w:val="es-CO"/>
+        </w:rPr>
+        <w:t>jTextField2</w:t>
+      </w:r>
+      <w:r>
+        <w:rPr>
+          <w:lang w:val="es-CO"/>
+        </w:rPr>
+        <w:t xml:space="preserve"> </w:t>
+      </w:r>
+      <w:r>
+        <w:rPr>
+          <w:lang w:val="es-CO"/>
+        </w:rPr>
+        <w:t xml:space="preserve">que nos indica las vidas restantes se mantiene intacto como debería. </w:t>
+      </w:r>
+    </w:p>
+    <w:p>
+      <w:pPr>
+        <w:pStyle w:val="Prrafodelista"/>
+        <w:numPr>
+          <w:ilvl w:val="0"/>
+          <w:numId w:val="1"/>
+        </w:numPr>
+        <w:rPr>
+          <w:lang w:val="es-CO"/>
+        </w:rPr>
+      </w:pPr>
+      <w:r>
+        <w:rPr>
+          <w:lang w:val="es-CO"/>
+        </w:rPr>
+        <w:t xml:space="preserve">Prueba </w:t>
+      </w:r>
+      <w:r>
+        <w:rPr>
+          <w:lang w:val="es-CO"/>
+        </w:rPr>
+        <w:t>2</w:t>
+      </w:r>
+      <w:r>
+        <w:rPr>
+          <w:lang w:val="es-CO"/>
+        </w:rPr>
+        <w:t xml:space="preserve"> (Ahorcado) se ingresa la palabra “</w:t>
+      </w:r>
+      <w:r>
+        <w:rPr>
+          <w:lang w:val="es-CO"/>
+        </w:rPr>
+        <w:t>juan</w:t>
+      </w:r>
+      <w:r>
+        <w:rPr>
+          <w:lang w:val="es-CO"/>
+        </w:rPr>
+        <w:t xml:space="preserve">” en el </w:t>
+      </w:r>
+      <w:r>
+        <w:rPr>
+          <w:lang w:val="es-CO"/>
+        </w:rPr>
+        <w:t>jPasswordField1</w:t>
+      </w:r>
+      <w:r>
+        <w:rPr>
+          <w:lang w:val="es-CO"/>
+        </w:rPr>
+        <w:t xml:space="preserve">, posteriormente se hace clic en el </w:t>
+      </w:r>
+      <w:r>
+        <w:rPr>
+          <w:lang w:val="es-CO"/>
+        </w:rPr>
+        <w:t>jButton1</w:t>
+      </w:r>
+      <w:r>
+        <w:rPr>
+          <w:lang w:val="es-CO"/>
+        </w:rPr>
+        <w:t xml:space="preserve">(ingresar) para ingresar la palabra escrita previamente, la palabra se guarda en la </w:t>
+      </w:r>
+      <w:r>
+        <w:rPr>
+          <w:lang w:val="es-CO"/>
+        </w:rPr>
+        <w:t>jTable1</w:t>
+      </w:r>
+      <w:r>
+        <w:rPr>
+          <w:lang w:val="es-CO"/>
+        </w:rPr>
+        <w:t xml:space="preserve"> mostrando la cantidad de letras de la palabra ingresada representándolas con un guion bajo “_”, luego se ingresa la letra “</w:t>
+      </w:r>
+      <w:r>
+        <w:rPr>
+          <w:lang w:val="es-CO"/>
+        </w:rPr>
+        <w:t>l</w:t>
+      </w:r>
+      <w:r>
+        <w:rPr>
+          <w:lang w:val="es-CO"/>
+        </w:rPr>
+        <w:t xml:space="preserve">” en el </w:t>
+      </w:r>
+      <w:r>
+        <w:rPr>
+          <w:lang w:val="es-CO"/>
+        </w:rPr>
+        <w:t>jTextField1</w:t>
+      </w:r>
+      <w:r>
+        <w:rPr>
+          <w:lang w:val="es-CO"/>
+        </w:rPr>
+        <w:t xml:space="preserve"> y se da clic en el </w:t>
+      </w:r>
+      <w:r>
+        <w:rPr>
+          <w:lang w:val="es-CO"/>
+        </w:rPr>
+        <w:t>jButton2</w:t>
+      </w:r>
+      <w:r>
+        <w:rPr>
+          <w:lang w:val="es-CO"/>
+        </w:rPr>
+        <w:t xml:space="preserve"> (probar letra) y la letra </w:t>
+      </w:r>
+      <w:r>
+        <w:rPr>
+          <w:lang w:val="es-CO"/>
+        </w:rPr>
+        <w:t>no aparece</w:t>
+      </w:r>
+      <w:r>
+        <w:rPr>
+          <w:lang w:val="es-CO"/>
+        </w:rPr>
+        <w:t xml:space="preserve"> en la </w:t>
+      </w:r>
+      <w:r>
+        <w:rPr>
+          <w:lang w:val="es-CO"/>
+        </w:rPr>
+        <w:t>jTable1</w:t>
+      </w:r>
+      <w:r>
+        <w:rPr>
+          <w:lang w:val="es-CO"/>
+        </w:rPr>
+        <w:t xml:space="preserve"> </w:t>
+      </w:r>
+      <w:r>
+        <w:rPr>
+          <w:lang w:val="es-CO"/>
+        </w:rPr>
+        <w:t xml:space="preserve">y luego </w:t>
+      </w:r>
+      <w:r>
+        <w:rPr>
+          <w:lang w:val="es-CO"/>
+        </w:rPr>
+        <w:t xml:space="preserve">se evidencia que en el </w:t>
+      </w:r>
+      <w:r>
+        <w:rPr>
+          <w:lang w:val="es-CO"/>
+        </w:rPr>
+        <w:t xml:space="preserve">jTextField2 </w:t>
+      </w:r>
+      <w:r>
+        <w:rPr>
+          <w:lang w:val="es-CO"/>
+        </w:rPr>
+        <w:t xml:space="preserve">que nos indica las vidas restantes </w:t>
+      </w:r>
+      <w:r>
+        <w:rPr>
+          <w:lang w:val="es-CO"/>
+        </w:rPr>
+        <w:t>ha disminuido su valor en 1, repetimos el mismo procedimiento anterior 8 veces mas y podemos evidenciar que las vidas restantes van disminuyendo hasta que nos salta un mensaje que nos indica que hemos perdido.</w:t>
+      </w:r>
+    </w:p>
+    <w:p>
+      <w:pPr>
+        <w:pStyle w:val="Prrafodelista"/>
+        <w:numPr>
+          <w:ilvl w:val="0"/>
+          <w:numId w:val="1"/>
+        </w:numPr>
+        <w:rPr>
+          <w:lang w:val="es-CO"/>
+        </w:rPr>
+      </w:pPr>
+      <w:r>
+        <w:rPr>
+          <w:lang w:val="es-CO"/>
+        </w:rPr>
+        <w:t xml:space="preserve">Prueba 1(resistencias) Se despliega la franja 1 y se selecciona el ítem “rojo” que correspondería al color de la primera banda de nuestra resistencia, posteriormente se despliega la franja 2 y se selecciona nuevamente el </w:t>
+      </w:r>
+      <w:r>
+        <w:rPr>
+          <w:lang w:val="es-CO"/>
+        </w:rPr>
+        <w:t>ítem “rojo”</w:t>
+      </w:r>
+      <w:r>
+        <w:rPr>
+          <w:lang w:val="es-CO"/>
+        </w:rPr>
+        <w:t xml:space="preserve"> </w:t>
+      </w:r>
+      <w:r>
+        <w:rPr>
+          <w:lang w:val="es-CO"/>
+        </w:rPr>
+        <w:t xml:space="preserve">que corresponde al color de la </w:t>
+      </w:r>
+      <w:r>
+        <w:rPr>
+          <w:lang w:val="es-CO"/>
+        </w:rPr>
+        <w:t>segunda</w:t>
+      </w:r>
+      <w:r>
+        <w:rPr>
+          <w:lang w:val="es-CO"/>
+        </w:rPr>
+        <w:t xml:space="preserve"> banda</w:t>
+      </w:r>
+      <w:r>
+        <w:rPr>
+          <w:lang w:val="es-CO"/>
+        </w:rPr>
+        <w:t xml:space="preserve">, luego se </w:t>
+      </w:r>
+      <w:r>
+        <w:rPr>
+          <w:lang w:val="es-CO"/>
+        </w:rPr>
+        <w:t xml:space="preserve">despliega la franja 3 y se selecciona nuevamente el ítem “rojo” que corresponde al color de la </w:t>
+      </w:r>
+      <w:r>
+        <w:rPr>
+          <w:lang w:val="es-CO"/>
+        </w:rPr>
+        <w:t xml:space="preserve">tercera </w:t>
+      </w:r>
+      <w:r>
+        <w:rPr>
+          <w:lang w:val="es-CO"/>
+        </w:rPr>
+        <w:t>banda,</w:t>
+      </w:r>
+      <w:r>
+        <w:rPr>
+          <w:lang w:val="es-CO"/>
+        </w:rPr>
+        <w:t xml:space="preserve"> para finalizar </w:t>
+      </w:r>
+      <w:r>
+        <w:rPr>
+          <w:lang w:val="es-CO"/>
+        </w:rPr>
+        <w:t xml:space="preserve">despliega la franja </w:t>
+      </w:r>
+      <w:r>
+        <w:rPr>
+          <w:lang w:val="es-CO"/>
+        </w:rPr>
+        <w:t>4</w:t>
+      </w:r>
+      <w:r>
+        <w:rPr>
+          <w:lang w:val="es-CO"/>
+        </w:rPr>
+        <w:t xml:space="preserve"> y se selecciona el ítem “</w:t>
+      </w:r>
+      <w:r>
+        <w:rPr>
+          <w:lang w:val="es-CO"/>
+        </w:rPr>
+        <w:t>oro</w:t>
+      </w:r>
+      <w:r>
+        <w:rPr>
+          <w:lang w:val="es-CO"/>
+        </w:rPr>
+        <w:t xml:space="preserve">” que corresponde al color de la </w:t>
+      </w:r>
+      <w:r>
+        <w:rPr>
+          <w:lang w:val="es-CO"/>
+        </w:rPr>
+        <w:t>cuarta</w:t>
+      </w:r>
+      <w:r>
+        <w:rPr>
+          <w:lang w:val="es-CO"/>
+        </w:rPr>
+        <w:t xml:space="preserve"> banda,</w:t>
+      </w:r>
+      <w:r>
+        <w:rPr>
+          <w:lang w:val="es-CO"/>
+        </w:rPr>
+        <w:t xml:space="preserve"> en el cuadro de texto (</w:t>
+      </w:r>
+      <w:proofErr w:type="spellStart"/>
+      <w:r>
+        <w:rPr>
+          <w:lang w:val="es-CO"/>
+        </w:rPr>
+        <w:t>valor_resistencia</w:t>
+      </w:r>
+      <w:proofErr w:type="spellEnd"/>
+      <w:r>
+        <w:rPr>
+          <w:lang w:val="es-CO"/>
+        </w:rPr>
+        <w:t xml:space="preserve">) nos muestra el siguiente resultado </w:t>
+      </w:r>
+      <w:r>
+        <w:rPr>
+          <w:lang w:val="es-CO"/>
+        </w:rPr>
+        <w:t>2200.0Ω +-5.0%</w:t>
+      </w:r>
+      <w:r>
+        <w:rPr>
+          <w:lang w:val="es-CO"/>
+        </w:rPr>
+        <w:t xml:space="preserve">. Se corrobora el valor en </w:t>
+      </w:r>
+      <w:r>
+        <w:rPr>
+          <w:lang w:val="es-CO"/>
+        </w:rPr>
+        <w:t>una</w:t>
+      </w:r>
+      <w:r>
+        <w:rPr>
+          <w:lang w:val="es-CO"/>
+        </w:rPr>
+        <w:t xml:space="preserve"> calculadora de resistencias encontrada </w:t>
+      </w:r>
+      <w:r>
+        <w:rPr>
+          <w:lang w:val="es-CO"/>
+        </w:rPr>
+        <w:t xml:space="preserve">en el siguiente </w:t>
+      </w:r>
+      <w:r>
+        <w:t>e</w:t>
+      </w:r>
+      <w:r>
+        <w:t>nlace</w:t>
+      </w:r>
+      <w:r>
+        <w:t xml:space="preserve"> de </w:t>
+      </w:r>
+      <w:proofErr w:type="spellStart"/>
+      <w:r>
+        <w:t>pagina</w:t>
+      </w:r>
+      <w:proofErr w:type="spellEnd"/>
+      <w:r>
+        <w:t xml:space="preserve"> web</w:t>
+      </w:r>
+      <w:r>
+        <w:t xml:space="preserve">: </w:t>
+      </w:r>
+      <w:hyperlink r:id="rId12" w:history="1">
+        <w:r>
+          <w:rPr>
+            <w:rStyle w:val="Hipervnculo"/>
+            <w:lang w:val="es-CO"/>
+          </w:rPr>
+          <w:t>https://www.inventable.eu/paginas/ResCalculatorSp/ResCalculatorSp.html</w:t>
+        </w:r>
+      </w:hyperlink>
+      <w:r>
+        <w:t xml:space="preserve">, </w:t>
+      </w:r>
+      <w:proofErr w:type="spellStart"/>
+      <w:r>
+        <w:t>donde</w:t>
+      </w:r>
+      <w:proofErr w:type="spellEnd"/>
+      <w:r>
+        <w:t xml:space="preserve"> se </w:t>
+      </w:r>
+      <w:proofErr w:type="spellStart"/>
+      <w:r>
+        <w:t>obtiene</w:t>
+      </w:r>
+      <w:proofErr w:type="spellEnd"/>
+      <w:r>
+        <w:t xml:space="preserve"> lo </w:t>
+      </w:r>
+      <w:proofErr w:type="spellStart"/>
+      <w:r>
+        <w:t>siguiente</w:t>
+      </w:r>
+      <w:proofErr w:type="spellEnd"/>
+      <w:r>
+        <w:t xml:space="preserve">: </w:t>
+      </w:r>
+      <w:r>
+        <w:t xml:space="preserve"> </w:t>
+      </w:r>
+      <w:r>
+        <w:br/>
+      </w:r>
       <w:r>
         <w:rPr>
           <w:noProof/>
-          <w:lang w:val="es-CO"/>
         </w:rPr>
         <w:drawing>
-          <wp:inline distT="0" distB="0" distL="0" distR="0" wp14:anchorId="578671EF" wp14:editId="39152A12">
-            <wp:extent cx="5932967" cy="6179622"/>
-            <wp:effectExtent l="0" t="0" r="0" b="0"/>
-            <wp:docPr id="5" name="Imagen 5"/>
+          <wp:inline distT="0" distB="0" distL="0" distR="0" wp14:anchorId="1FC6BF3B" wp14:editId="26A30F08">
+            <wp:extent cx="1729740" cy="2276212"/>
+            <wp:effectExtent l="0" t="0" r="3810" b="0"/>
+            <wp:docPr id="9" name="Imagen 9"/>
             <wp:cNvGraphicFramePr>
               <a:graphicFrameLocks xmlns:a="http://schemas.openxmlformats.org/drawingml/2006/main" noChangeAspect="1"/>
             </wp:cNvGraphicFramePr>
@@ -1309,27 +1921,20 @@
                     <pic:cNvPr id="1" name=""/>
                     <pic:cNvPicPr/>
                   </pic:nvPicPr>
-                  <pic:blipFill rotWithShape="1">
-                    <a:blip r:embed="rId12"/>
-                    <a:srcRect l="21469" t="5411" r="30590" b="5768"/>
-                    <a:stretch/>
+                  <pic:blipFill>
+                    <a:blip r:embed="rId13"/>
+                    <a:stretch>
+                      <a:fillRect/>
+                    </a:stretch>
                   </pic:blipFill>
-                  <pic:spPr bwMode="auto">
+                  <pic:spPr>
                     <a:xfrm>
                       <a:off x="0" y="0"/>
-                      <a:ext cx="5946560" cy="6193780"/>
+                      <a:ext cx="1752954" cy="2306760"/>
                     </a:xfrm>
                     <a:prstGeom prst="rect">
                       <a:avLst/>
                     </a:prstGeom>
-                    <a:ln>
-                      <a:noFill/>
-                    </a:ln>
-                    <a:extLst>
-                      <a:ext uri="{53640926-AAD7-44D8-BBD7-CCE9431645EC}">
-                        <a14:shadowObscured xmlns:a14="http://schemas.microsoft.com/office/drawing/2010/main"/>
-                      </a:ext>
-                    </a:extLst>
                   </pic:spPr>
                 </pic:pic>
               </a:graphicData>
@@ -1337,36 +1942,73 @@
           </wp:inline>
         </w:drawing>
       </w:r>
-    </w:p>
-    <w:p>
-      <w:pPr>
-        <w:spacing w:before="240" w:after="240"/>
-        <w:jc w:val="both"/>
-        <w:rPr>
-          <w:b/>
-          <w:sz w:val="24"/>
-          <w:szCs w:val="24"/>
-          <w:lang w:val="es-CO"/>
-        </w:rPr>
-      </w:pPr>
-      <w:r>
-        <w:rPr>
-          <w:b/>
-          <w:sz w:val="24"/>
-          <w:szCs w:val="24"/>
-          <w:lang w:val="es-CO"/>
-        </w:rPr>
-        <w:t>CRITERIOS DE ACEPTACIÓN</w:t>
-      </w:r>
-    </w:p>
-    <w:p>
-      <w:pPr>
-        <w:rPr>
-          <w:sz w:val="24"/>
-          <w:szCs w:val="24"/>
-          <w:lang w:val="es-CO"/>
-        </w:rPr>
-      </w:pPr>
+      <w:r>
+        <w:br/>
+        <w:t xml:space="preserve">Y </w:t>
+      </w:r>
+      <w:proofErr w:type="spellStart"/>
+      <w:r>
+        <w:t>posteriormente</w:t>
+      </w:r>
+      <w:proofErr w:type="spellEnd"/>
+      <w:r>
+        <w:t xml:space="preserve"> se </w:t>
+      </w:r>
+      <w:proofErr w:type="spellStart"/>
+      <w:r>
+        <w:t>verifica</w:t>
+      </w:r>
+      <w:proofErr w:type="spellEnd"/>
+      <w:r>
+        <w:t xml:space="preserve"> el valor de </w:t>
+      </w:r>
+      <w:proofErr w:type="spellStart"/>
+      <w:r>
+        <w:t>manera</w:t>
+      </w:r>
+      <w:proofErr w:type="spellEnd"/>
+      <w:r>
+        <w:t xml:space="preserve"> </w:t>
+      </w:r>
+      <w:proofErr w:type="spellStart"/>
+      <w:r>
+        <w:t>manueal</w:t>
+      </w:r>
+      <w:proofErr w:type="spellEnd"/>
+      <w:r>
+        <w:t xml:space="preserve"> </w:t>
+      </w:r>
+      <w:proofErr w:type="spellStart"/>
+      <w:r>
+        <w:t>en</w:t>
+      </w:r>
+      <w:proofErr w:type="spellEnd"/>
+      <w:r>
+        <w:t xml:space="preserve"> la </w:t>
+      </w:r>
+      <w:proofErr w:type="spellStart"/>
+      <w:r>
+        <w:t>tabla</w:t>
+      </w:r>
+      <w:proofErr w:type="spellEnd"/>
+      <w:r>
+        <w:t xml:space="preserve"> de </w:t>
+      </w:r>
+      <w:proofErr w:type="spellStart"/>
+      <w:r>
+        <w:t>colores</w:t>
+      </w:r>
+      <w:proofErr w:type="spellEnd"/>
+      <w:r>
+        <w:t>.</w:t>
+      </w:r>
+      <w:r>
+        <w:br/>
+      </w:r>
+      <w:r>
+        <w:lastRenderedPageBreak/>
+        <w:br/>
+      </w:r>
     </w:p>
     <w:p>
       <w:pPr>
@@ -1383,38 +2025,7 @@
         <w:rPr>
           <w:lang w:val="es-CO"/>
         </w:rPr>
-        <w:t>Prueba 1: se hace clic en el botón [2], aparece el número 2 en la barra de texto, se hace clic en el botón [5], en la barra de texto está el número 25, se presiona el botón [*], la barra de texto se vacía, encima de la barra de texto aparece “25*”</w:t>
-      </w:r>
-      <w:r>
-        <w:rPr>
-          <w:lang w:val="es-CO"/>
-        </w:rPr>
-        <w:t xml:space="preserve">se hace clic en el botón [1] aparece el número 1 en la barra de texto, se hace clic en el botón [0] en la barra de texto aparece el número 10, se hace clic en el botón [=] en la barra de texto </w:t>
-      </w:r>
-      <w:r>
-        <w:rPr>
-          <w:lang w:val="es-CO"/>
-        </w:rPr>
-        <w:lastRenderedPageBreak/>
-        <w:t xml:space="preserve">aparece el número 250.0,se hace clic nuevamente en el botón [*], aparece “250.0*” encima de la barra de texto se hace clic en el botón [2], aparece el </w:t>
-      </w:r>
-      <w:r>
-        <w:rPr>
-          <w:lang w:val="es-CO"/>
-        </w:rPr>
-        <w:t>número</w:t>
-      </w:r>
-      <w:r>
-        <w:rPr>
-          <w:lang w:val="es-CO"/>
-        </w:rPr>
-        <w:t xml:space="preserve"> 2 en la barra de texto</w:t>
-      </w:r>
-      <w:r>
-        <w:rPr>
-          <w:lang w:val="es-CO"/>
-        </w:rPr>
-        <w:t>, se hace clic en el botón [=], aparece el número 500.0 en la barra de texto, se hace clic en el botón[+], encima de la barra de texto aparece “500.0+”,se hace clic en el botón[5],</w:t>
+        <w:t>Prueba 2(resistencias)</w:t>
       </w:r>
       <w:r>
         <w:rPr>
@@ -1426,7 +2037,69 @@
         <w:rPr>
           <w:lang w:val="es-CO"/>
         </w:rPr>
-        <w:t>aparece el número 5 en la barra de texto, se hace clic en el botón [8],</w:t>
+        <w:t>Se despliega la franja 1 y se selecciona el ítem “</w:t>
+      </w:r>
+      <w:r>
+        <w:rPr>
+          <w:lang w:val="es-CO"/>
+        </w:rPr>
+        <w:t>naranja</w:t>
+      </w:r>
+      <w:r>
+        <w:rPr>
+          <w:lang w:val="es-CO"/>
+        </w:rPr>
+        <w:t>” que correspondería al color de la primera banda de nuestra resistencia, posteriormente se despliega la franja 2 y se selecciona nuevamente el ítem “</w:t>
+      </w:r>
+      <w:r>
+        <w:rPr>
+          <w:lang w:val="es-CO"/>
+        </w:rPr>
+        <w:t>naranja</w:t>
+      </w:r>
+      <w:r>
+        <w:rPr>
+          <w:lang w:val="es-CO"/>
+        </w:rPr>
+        <w:t>” que corresponde al color de la segunda banda, luego se despliega la franja 3 y se selecciona el ítem “</w:t>
+      </w:r>
+      <w:r>
+        <w:rPr>
+          <w:lang w:val="es-CO"/>
+        </w:rPr>
+        <w:t>azul</w:t>
+      </w:r>
+      <w:r>
+        <w:rPr>
+          <w:lang w:val="es-CO"/>
+        </w:rPr>
+        <w:t>” que corresponde al color de la tercera banda, para finalizar despliega la franja 4 y se selecciona el ítem “</w:t>
+      </w:r>
+      <w:r>
+        <w:rPr>
+          <w:lang w:val="es-CO"/>
+        </w:rPr>
+        <w:t>plata</w:t>
+      </w:r>
+      <w:r>
+        <w:rPr>
+          <w:lang w:val="es-CO"/>
+        </w:rPr>
+        <w:t>” que corresponde al color de la cuarta banda, en el cuadro de texto (</w:t>
+      </w:r>
+      <w:proofErr w:type="spellStart"/>
+      <w:r>
+        <w:rPr>
+          <w:lang w:val="es-CO"/>
+        </w:rPr>
+        <w:t>valor_resistencia</w:t>
+      </w:r>
+      <w:proofErr w:type="spellEnd"/>
+      <w:r>
+        <w:rPr>
+          <w:lang w:val="es-CO"/>
+        </w:rPr>
+        <w:t>) nos muestra el siguiente resultado</w:t>
       </w:r>
       <w:r>
         <w:rPr>
@@ -1438,7 +2111,7 @@
         <w:rPr>
           <w:lang w:val="es-CO"/>
         </w:rPr>
-        <w:t>en la barra de texto está el número 58,se hace clic en el botón[9],</w:t>
+        <w:t>33.0MΩ +-10.0%</w:t>
       </w:r>
       <w:r>
         <w:rPr>
@@ -1450,58 +2123,249 @@
         <w:rPr>
           <w:lang w:val="es-CO"/>
         </w:rPr>
-        <w:t>en la barra de texto está el número 589, se hace clic en el botón [=], en la barra de texto aparece el número 1089.0, se hace clic en el botón [ce], se vacía la barra de texto.</w:t>
+        <w:t>%</w:t>
+      </w:r>
+      <w:r>
+        <w:rPr>
+          <w:lang w:val="es-CO"/>
+        </w:rPr>
+        <w:t xml:space="preserve">. Se corrobora el valor en </w:t>
+      </w:r>
+      <w:r>
+        <w:rPr>
+          <w:lang w:val="es-CO"/>
+        </w:rPr>
+        <w:t>una</w:t>
+      </w:r>
+      <w:r>
+        <w:rPr>
+          <w:lang w:val="es-CO"/>
+        </w:rPr>
+        <w:t xml:space="preserve"> calculadora de resistencias encontrada en el siguiente </w:t>
+      </w:r>
+      <w:r>
+        <w:t>e</w:t>
+      </w:r>
+      <w:r>
+        <w:t>nlace</w:t>
+      </w:r>
+      <w:r>
+        <w:t xml:space="preserve"> de </w:t>
+      </w:r>
+      <w:proofErr w:type="spellStart"/>
+      <w:r>
+        <w:t>pagina</w:t>
+      </w:r>
+      <w:proofErr w:type="spellEnd"/>
+      <w:r>
+        <w:t xml:space="preserve"> web</w:t>
+      </w:r>
+      <w:r>
+        <w:t xml:space="preserve">: </w:t>
+      </w:r>
+      <w:hyperlink r:id="rId14" w:history="1">
+        <w:r>
+          <w:rPr>
+            <w:rStyle w:val="Hipervnculo"/>
+            <w:lang w:val="es-CO"/>
+          </w:rPr>
+          <w:t>https://www.digikey.com/es/resources/conversion-calculators/conversion-calculator-resistor-color-code-4-band</w:t>
+        </w:r>
+      </w:hyperlink>
+      <w:r>
+        <w:t xml:space="preserve">, </w:t>
+      </w:r>
+      <w:proofErr w:type="spellStart"/>
+      <w:r>
+        <w:t>donde</w:t>
+      </w:r>
+      <w:proofErr w:type="spellEnd"/>
+      <w:r>
+        <w:t xml:space="preserve"> se </w:t>
+      </w:r>
+      <w:proofErr w:type="spellStart"/>
+      <w:r>
+        <w:t>obtiene</w:t>
+      </w:r>
+      <w:proofErr w:type="spellEnd"/>
+      <w:r>
+        <w:t xml:space="preserve"> lo </w:t>
+      </w:r>
+      <w:proofErr w:type="spellStart"/>
+      <w:r>
+        <w:t>siguiente</w:t>
+      </w:r>
+      <w:proofErr w:type="spellEnd"/>
+      <w:r>
+        <w:t>:</w:t>
+      </w:r>
+      <w:r>
+        <w:t xml:space="preserve"> </w:t>
+      </w:r>
+      <w:r>
+        <w:t xml:space="preserve"> </w:t>
+      </w:r>
+      <w:r>
+        <w:br/>
+      </w:r>
+      <w:r>
+        <w:rPr>
+          <w:noProof/>
+        </w:rPr>
+        <w:drawing>
+          <wp:inline distT="0" distB="0" distL="0" distR="0" wp14:anchorId="32AD5644" wp14:editId="10128831">
+            <wp:extent cx="3263494" cy="1897380"/>
+            <wp:effectExtent l="0" t="0" r="0" b="7620"/>
+            <wp:docPr id="10" name="Imagen 10"/>
+            <wp:cNvGraphicFramePr>
+              <a:graphicFrameLocks xmlns:a="http://schemas.openxmlformats.org/drawingml/2006/main" noChangeAspect="1"/>
+            </wp:cNvGraphicFramePr>
+            <a:graphic xmlns:a="http://schemas.openxmlformats.org/drawingml/2006/main">
+              <a:graphicData uri="http://schemas.openxmlformats.org/drawingml/2006/picture">
+                <pic:pic xmlns:pic="http://schemas.openxmlformats.org/drawingml/2006/picture">
+                  <pic:nvPicPr>
+                    <pic:cNvPr id="1" name=""/>
+                    <pic:cNvPicPr/>
+                  </pic:nvPicPr>
+                  <pic:blipFill>
+                    <a:blip r:embed="rId15"/>
+                    <a:stretch>
+                      <a:fillRect/>
+                    </a:stretch>
+                  </pic:blipFill>
+                  <pic:spPr>
+                    <a:xfrm>
+                      <a:off x="0" y="0"/>
+                      <a:ext cx="3275402" cy="1904303"/>
+                    </a:xfrm>
+                    <a:prstGeom prst="rect">
+                      <a:avLst/>
+                    </a:prstGeom>
+                  </pic:spPr>
+                </pic:pic>
+              </a:graphicData>
+            </a:graphic>
+          </wp:inline>
+        </w:drawing>
+      </w:r>
+      <w:r>
+        <w:br/>
+        <w:t xml:space="preserve">Y </w:t>
+      </w:r>
+      <w:proofErr w:type="spellStart"/>
+      <w:r>
+        <w:t>posteriormente</w:t>
+      </w:r>
+      <w:proofErr w:type="spellEnd"/>
+      <w:r>
+        <w:t xml:space="preserve"> de </w:t>
+      </w:r>
+      <w:proofErr w:type="spellStart"/>
+      <w:r>
+        <w:t>verifica</w:t>
+      </w:r>
+      <w:proofErr w:type="spellEnd"/>
+      <w:r>
+        <w:t xml:space="preserve"> el valor de </w:t>
+      </w:r>
+      <w:proofErr w:type="spellStart"/>
+      <w:r>
+        <w:t>manera</w:t>
+      </w:r>
+      <w:proofErr w:type="spellEnd"/>
+      <w:r>
+        <w:t xml:space="preserve"> manual </w:t>
+      </w:r>
+      <w:proofErr w:type="spellStart"/>
+      <w:r>
+        <w:t>en</w:t>
+      </w:r>
+      <w:proofErr w:type="spellEnd"/>
+      <w:r>
+        <w:t xml:space="preserve"> la </w:t>
+      </w:r>
+      <w:proofErr w:type="spellStart"/>
+      <w:r>
+        <w:t>tabla</w:t>
+      </w:r>
+      <w:proofErr w:type="spellEnd"/>
+      <w:r>
+        <w:t xml:space="preserve"> </w:t>
+      </w:r>
+      <w:proofErr w:type="spellStart"/>
+      <w:r>
+        <w:t>colores</w:t>
+      </w:r>
+      <w:proofErr w:type="spellEnd"/>
+      <w:r>
+        <w:br/>
       </w:r>
     </w:p>
     <w:p>
       <w:pPr>
         <w:pStyle w:val="Prrafodelista"/>
-        <w:numPr>
-          <w:ilvl w:val="0"/>
-          <w:numId w:val="1"/>
-        </w:numPr>
-        <w:rPr>
-          <w:lang w:val="es-CO"/>
-        </w:rPr>
-      </w:pPr>
-      <w:r>
-        <w:rPr>
-          <w:lang w:val="es-CO"/>
-        </w:rPr>
-        <w:t xml:space="preserve">Prueba 2; se hace clic en el botón [sin], aparece encima de la barra de texto el </w:t>
-      </w:r>
-      <w:r>
-        <w:rPr>
-          <w:lang w:val="es-CO"/>
-        </w:rPr>
-        <w:t>término</w:t>
-      </w:r>
-      <w:r>
-        <w:rPr>
-          <w:lang w:val="es-CO"/>
-        </w:rPr>
-        <w:t xml:space="preserve"> “</w:t>
-      </w:r>
-      <w:proofErr w:type="gramStart"/>
-      <w:r>
-        <w:rPr>
-          <w:lang w:val="es-CO"/>
-        </w:rPr>
-        <w:t>sin(</w:t>
-      </w:r>
-      <w:proofErr w:type="gramEnd"/>
-      <w:r>
-        <w:rPr>
-          <w:lang w:val="es-CO"/>
-        </w:rPr>
-        <w:t>”, se hace clic</w:t>
-      </w:r>
-      <w:r>
-        <w:rPr>
-          <w:lang w:val="es-CO"/>
-        </w:rPr>
-        <w:t xml:space="preserve"> en el botón [9] y luego en el botón[0], aparece el número 90,se hace clic en el botón [=], aparece el número 1.0 en la barra de texto, se hace clic en el botón [/], aparece encima de la barra de texto la expresión “1/”,se hace clic en el botón [2],aparece el número 2 en la barra de texto, se hace clic en el botón[=], aparece el número 0.5 en la barra de texto.</w:t>
-      </w:r>
+        <w:keepNext/>
+        <w:ind w:left="360"/>
+      </w:pPr>
+    </w:p>
+    <w:p/>
+    <w:p>
+      <w:pPr>
+        <w:rPr>
+          <w:lang w:val="es-CO"/>
+        </w:rPr>
+      </w:pPr>
+    </w:p>
+    <w:p>
+      <w:pPr>
+        <w:rPr>
+          <w:lang w:val="es-CO"/>
+        </w:rPr>
+      </w:pPr>
+    </w:p>
+    <w:p>
+      <w:pPr>
+        <w:rPr>
+          <w:lang w:val="es-CO"/>
+        </w:rPr>
+      </w:pPr>
+    </w:p>
+    <w:p>
+      <w:pPr>
+        <w:rPr>
+          <w:lang w:val="es-CO"/>
+        </w:rPr>
+      </w:pPr>
+    </w:p>
+    <w:p>
+      <w:pPr>
+        <w:rPr>
+          <w:lang w:val="es-CO"/>
+        </w:rPr>
+      </w:pPr>
+    </w:p>
+    <w:p>
+      <w:pPr>
+        <w:rPr>
+          <w:lang w:val="es-CO"/>
+        </w:rPr>
+      </w:pPr>
+      <w:bookmarkStart w:id="0" w:name="_GoBack"/>
+      <w:bookmarkEnd w:id="0"/>
+    </w:p>
+    <w:p>
+      <w:pPr>
+        <w:rPr>
+          <w:lang w:val="es-CO"/>
+        </w:rPr>
+      </w:pPr>
+    </w:p>
+    <w:p>
+      <w:pPr>
+        <w:rPr>
+          <w:lang w:val="es-CO"/>
+        </w:rPr>
+      </w:pPr>
     </w:p>
     <w:sectPr>
       <w:pgSz w:w="12240" w:h="15840"/>
@@ -1514,7 +2378,7 @@
 </file>
 
 <file path=word/numbering.xml><?xml version="1.0" encoding="utf-8"?>
-<w:numbering xmlns:wpc="http://schemas.microsoft.com/office/word/2010/wordprocessingCanvas" xmlns:cx="http://schemas.microsoft.com/office/drawing/2014/chartex" xmlns:cx1="http://schemas.microsoft.com/office/drawing/2015/9/8/chartex" xmlns:mc="http://schemas.openxmlformats.org/markup-compatibility/2006" xmlns:o="urn:schemas-microsoft-com:office:office" xmlns:r="http://schemas.openxmlformats.org/officeDocument/2006/relationships" xmlns:m="http://schemas.openxmlformats.org/officeDocument/2006/math" xmlns:v="urn:schemas-microsoft-com:vml" xmlns:wp14="http://schemas.microsoft.com/office/word/2010/wordprocessingDrawing" xmlns:wp="http://schemas.openxmlformats.org/drawingml/2006/wordprocessingDrawing" xmlns:w10="urn:schemas-microsoft-com:office:word" xmlns:w="http://schemas.openxmlformats.org/wordprocessingml/2006/main" xmlns:w14="http://schemas.microsoft.com/office/word/2010/wordml" xmlns:w15="http://schemas.microsoft.com/office/word/2012/wordml" xmlns:w16se="http://schemas.microsoft.com/office/word/2015/wordml/symex" xmlns:wpg="http://schemas.microsoft.com/office/word/2010/wordprocessingGroup" xmlns:wpi="http://schemas.microsoft.com/office/word/2010/wordprocessingInk" xmlns:wne="http://schemas.microsoft.com/office/word/2006/wordml" xmlns:wps="http://schemas.microsoft.com/office/word/2010/wordprocessingShape" mc:Ignorable="w14 w15 w16se wp14">
+<w:numbering xmlns:wpc="http://schemas.microsoft.com/office/word/2010/wordprocessingCanvas" xmlns:cx="http://schemas.microsoft.com/office/drawing/2014/chartex" xmlns:cx1="http://schemas.microsoft.com/office/drawing/2015/9/8/chartex" xmlns:cx2="http://schemas.microsoft.com/office/drawing/2015/10/21/chartex" xmlns:cx3="http://schemas.microsoft.com/office/drawing/2016/5/9/chartex" xmlns:cx4="http://schemas.microsoft.com/office/drawing/2016/5/10/chartex" xmlns:cx5="http://schemas.microsoft.com/office/drawing/2016/5/11/chartex" xmlns:cx6="http://schemas.microsoft.com/office/drawing/2016/5/12/chartex" xmlns:cx7="http://schemas.microsoft.com/office/drawing/2016/5/13/chartex" xmlns:cx8="http://schemas.microsoft.com/office/drawing/2016/5/14/chartex" xmlns:mc="http://schemas.openxmlformats.org/markup-compatibility/2006" xmlns:aink="http://schemas.microsoft.com/office/drawing/2016/ink" xmlns:am3d="http://schemas.microsoft.com/office/drawing/2017/model3d" xmlns:o="urn:schemas-microsoft-com:office:office" xmlns:r="http://schemas.openxmlformats.org/officeDocument/2006/relationships" xmlns:m="http://schemas.openxmlformats.org/officeDocument/2006/math" xmlns:v="urn:schemas-microsoft-com:vml" xmlns:wp14="http://schemas.microsoft.com/office/word/2010/wordprocessingDrawing" xmlns:wp="http://schemas.openxmlformats.org/drawingml/2006/wordprocessingDrawing" xmlns:w10="urn:schemas-microsoft-com:office:word" xmlns:w="http://schemas.openxmlformats.org/wordprocessingml/2006/main" xmlns:w14="http://schemas.microsoft.com/office/word/2010/wordml" xmlns:w15="http://schemas.microsoft.com/office/word/2012/wordml" xmlns:w16cid="http://schemas.microsoft.com/office/word/2016/wordml/cid" xmlns:w16se="http://schemas.microsoft.com/office/word/2015/wordml/symex" xmlns:wpg="http://schemas.microsoft.com/office/word/2010/wordprocessingGroup" xmlns:wpi="http://schemas.microsoft.com/office/word/2010/wordprocessingInk" xmlns:wne="http://schemas.microsoft.com/office/word/2006/wordml" xmlns:wps="http://schemas.microsoft.com/office/word/2010/wordprocessingShape" mc:Ignorable="w14 w15 w16se w16cid wp14">
   <w:abstractNum w:abstractNumId="0" w15:restartNumberingAfterBreak="0">
     <w:nsid w:val="35B80950"/>
     <w:multiLevelType w:val="hybridMultilevel"/>
@@ -1525,7 +2389,7 @@
       <w:lvlText w:val=""/>
       <w:lvlJc w:val="left"/>
       <w:pPr>
-        <w:ind w:left="720" w:hanging="360"/>
+        <w:ind w:left="360" w:hanging="360"/>
       </w:pPr>
       <w:rPr>
         <w:rFonts w:ascii="Symbol" w:hAnsi="Symbol" w:hint="default"/>
@@ -1628,14 +2492,106 @@
       </w:rPr>
     </w:lvl>
   </w:abstractNum>
+  <w:abstractNum w:abstractNumId="1" w15:restartNumberingAfterBreak="0">
+    <w:nsid w:val="78DA19A5"/>
+    <w:multiLevelType w:val="hybridMultilevel"/>
+    <w:tmpl w:val="F9B8B3C6"/>
+    <w:lvl w:ilvl="0" w:tplc="240A000F">
+      <w:start w:val="1"/>
+      <w:numFmt w:val="decimal"/>
+      <w:lvlText w:val="%1."/>
+      <w:lvlJc w:val="left"/>
+      <w:pPr>
+        <w:ind w:left="720" w:hanging="360"/>
+      </w:pPr>
+      <w:rPr>
+        <w:rFonts w:hint="default"/>
+      </w:rPr>
+    </w:lvl>
+    <w:lvl w:ilvl="1" w:tplc="240A0019" w:tentative="1">
+      <w:start w:val="1"/>
+      <w:numFmt w:val="lowerLetter"/>
+      <w:lvlText w:val="%2."/>
+      <w:lvlJc w:val="left"/>
+      <w:pPr>
+        <w:ind w:left="1440" w:hanging="360"/>
+      </w:pPr>
+    </w:lvl>
+    <w:lvl w:ilvl="2" w:tplc="240A001B" w:tentative="1">
+      <w:start w:val="1"/>
+      <w:numFmt w:val="lowerRoman"/>
+      <w:lvlText w:val="%3."/>
+      <w:lvlJc w:val="right"/>
+      <w:pPr>
+        <w:ind w:left="2160" w:hanging="180"/>
+      </w:pPr>
+    </w:lvl>
+    <w:lvl w:ilvl="3" w:tplc="240A000F" w:tentative="1">
+      <w:start w:val="1"/>
+      <w:numFmt w:val="decimal"/>
+      <w:lvlText w:val="%4."/>
+      <w:lvlJc w:val="left"/>
+      <w:pPr>
+        <w:ind w:left="2880" w:hanging="360"/>
+      </w:pPr>
+    </w:lvl>
+    <w:lvl w:ilvl="4" w:tplc="240A0019" w:tentative="1">
+      <w:start w:val="1"/>
+      <w:numFmt w:val="lowerLetter"/>
+      <w:lvlText w:val="%5."/>
+      <w:lvlJc w:val="left"/>
+      <w:pPr>
+        <w:ind w:left="3600" w:hanging="360"/>
+      </w:pPr>
+    </w:lvl>
+    <w:lvl w:ilvl="5" w:tplc="240A001B" w:tentative="1">
+      <w:start w:val="1"/>
+      <w:numFmt w:val="lowerRoman"/>
+      <w:lvlText w:val="%6."/>
+      <w:lvlJc w:val="right"/>
+      <w:pPr>
+        <w:ind w:left="4320" w:hanging="180"/>
+      </w:pPr>
+    </w:lvl>
+    <w:lvl w:ilvl="6" w:tplc="240A000F" w:tentative="1">
+      <w:start w:val="1"/>
+      <w:numFmt w:val="decimal"/>
+      <w:lvlText w:val="%7."/>
+      <w:lvlJc w:val="left"/>
+      <w:pPr>
+        <w:ind w:left="5040" w:hanging="360"/>
+      </w:pPr>
+    </w:lvl>
+    <w:lvl w:ilvl="7" w:tplc="240A0019" w:tentative="1">
+      <w:start w:val="1"/>
+      <w:numFmt w:val="lowerLetter"/>
+      <w:lvlText w:val="%8."/>
+      <w:lvlJc w:val="left"/>
+      <w:pPr>
+        <w:ind w:left="5760" w:hanging="360"/>
+      </w:pPr>
+    </w:lvl>
+    <w:lvl w:ilvl="8" w:tplc="240A001B" w:tentative="1">
+      <w:start w:val="1"/>
+      <w:numFmt w:val="lowerRoman"/>
+      <w:lvlText w:val="%9."/>
+      <w:lvlJc w:val="right"/>
+      <w:pPr>
+        <w:ind w:left="6480" w:hanging="180"/>
+      </w:pPr>
+    </w:lvl>
+  </w:abstractNum>
   <w:num w:numId="1">
     <w:abstractNumId w:val="0"/>
+  </w:num>
+  <w:num w:numId="2">
+    <w:abstractNumId w:val="1"/>
   </w:num>
 </w:numbering>
 </file>
 
 <file path=word/styles.xml><?xml version="1.0" encoding="utf-8"?>
-<w:styles xmlns:mc="http://schemas.openxmlformats.org/markup-compatibility/2006" xmlns:r="http://schemas.openxmlformats.org/officeDocument/2006/relationships" xmlns:w="http://schemas.openxmlformats.org/wordprocessingml/2006/main" xmlns:w14="http://schemas.microsoft.com/office/word/2010/wordml" xmlns:w15="http://schemas.microsoft.com/office/word/2012/wordml" xmlns:w16se="http://schemas.microsoft.com/office/word/2015/wordml/symex" mc:Ignorable="w14 w15 w16se">
+<w:styles xmlns:mc="http://schemas.openxmlformats.org/markup-compatibility/2006" xmlns:r="http://schemas.openxmlformats.org/officeDocument/2006/relationships" xmlns:w="http://schemas.openxmlformats.org/wordprocessingml/2006/main" xmlns:w14="http://schemas.microsoft.com/office/word/2010/wordml" xmlns:w15="http://schemas.microsoft.com/office/word/2012/wordml" xmlns:w16cid="http://schemas.microsoft.com/office/word/2016/wordml/cid" xmlns:w16se="http://schemas.microsoft.com/office/word/2015/wordml/symex" mc:Ignorable="w14 w15 w16se w16cid">
   <w:docDefaults>
     <w:rPrDefault>
       <w:rPr>
@@ -1651,7 +2607,7 @@
       </w:pPr>
     </w:pPrDefault>
   </w:docDefaults>
-  <w:latentStyles w:defLockedState="0" w:defUIPriority="99" w:defSemiHidden="0" w:defUnhideWhenUsed="0" w:defQFormat="0" w:count="371">
+  <w:latentStyles w:defLockedState="0" w:defUIPriority="99" w:defSemiHidden="0" w:defUnhideWhenUsed="0" w:defQFormat="0" w:count="376">
     <w:lsdException w:name="Normal" w:uiPriority="0" w:qFormat="1"/>
     <w:lsdException w:name="heading 1" w:uiPriority="9" w:qFormat="1"/>
     <w:lsdException w:name="heading 2" w:semiHidden="1" w:uiPriority="9" w:unhideWhenUsed="1" w:qFormat="1"/>
@@ -1757,7 +2713,6 @@
     <w:lsdException w:name="HTML Sample" w:semiHidden="1" w:unhideWhenUsed="1"/>
     <w:lsdException w:name="HTML Typewriter" w:semiHidden="1" w:unhideWhenUsed="1"/>
     <w:lsdException w:name="HTML Variable" w:semiHidden="1" w:unhideWhenUsed="1"/>
-    <w:lsdException w:name="Normal Table" w:semiHidden="1" w:unhideWhenUsed="1"/>
     <w:lsdException w:name="annotation subject" w:semiHidden="1" w:unhideWhenUsed="1"/>
     <w:lsdException w:name="No List" w:semiHidden="1" w:unhideWhenUsed="1"/>
     <w:lsdException w:name="Outline List 1" w:semiHidden="1" w:unhideWhenUsed="1"/>
@@ -1800,11 +2755,8 @@
     <w:lsdException w:name="Table Contemporary" w:semiHidden="1" w:unhideWhenUsed="1"/>
     <w:lsdException w:name="Table Elegant" w:semiHidden="1" w:unhideWhenUsed="1"/>
     <w:lsdException w:name="Table Professional" w:semiHidden="1" w:unhideWhenUsed="1"/>
-    <w:lsdException w:name="Table Subtle 1" w:semiHidden="1" w:unhideWhenUsed="1"/>
     <w:lsdException w:name="Table Subtle 2" w:semiHidden="1" w:unhideWhenUsed="1"/>
     <w:lsdException w:name="Table Web 1" w:semiHidden="1" w:unhideWhenUsed="1"/>
-    <w:lsdException w:name="Table Web 2" w:semiHidden="1" w:unhideWhenUsed="1"/>
-    <w:lsdException w:name="Table Web 3" w:semiHidden="1" w:unhideWhenUsed="1"/>
     <w:lsdException w:name="Balloon Text" w:semiHidden="1" w:unhideWhenUsed="1"/>
     <w:lsdException w:name="Table Grid" w:uiPriority="39"/>
     <w:lsdException w:name="Table Theme" w:semiHidden="1" w:unhideWhenUsed="1"/>
@@ -2023,6 +2975,11 @@
     <w:lsdException w:name="List Table 5 Dark Accent 6" w:uiPriority="50"/>
     <w:lsdException w:name="List Table 6 Colorful Accent 6" w:uiPriority="51"/>
     <w:lsdException w:name="List Table 7 Colorful Accent 6" w:uiPriority="52"/>
+    <w:lsdException w:name="Mention" w:semiHidden="1" w:unhideWhenUsed="1"/>
+    <w:lsdException w:name="Smart Hyperlink" w:semiHidden="1" w:unhideWhenUsed="1"/>
+    <w:lsdException w:name="Hashtag" w:semiHidden="1" w:unhideWhenUsed="1"/>
+    <w:lsdException w:name="Unresolved Mention" w:semiHidden="1" w:unhideWhenUsed="1"/>
+    <w:lsdException w:name="Smart Link" w:semiHidden="1" w:unhideWhenUsed="1"/>
   </w:latentStyles>
   <w:style w:type="paragraph" w:default="1" w:styleId="Normal">
     <w:name w:val="Normal"/>
@@ -2195,6 +3152,48 @@
       <w:ind w:left="720"/>
       <w:contextualSpacing/>
     </w:pPr>
+  </w:style>
+  <w:style w:type="character" w:styleId="Hipervnculo">
+    <w:name w:val="Hyperlink"/>
+    <w:basedOn w:val="Fuentedeprrafopredeter"/>
+    <w:uiPriority w:val="99"/>
+    <w:unhideWhenUsed/>
+    <w:rsid w:val="00AB6E5D"/>
+    <w:rPr>
+      <w:color w:val="0000FF" w:themeColor="hyperlink"/>
+      <w:u w:val="single"/>
+    </w:rPr>
+  </w:style>
+  <w:style w:type="character" w:styleId="Mencinsinresolver">
+    <w:name w:val="Unresolved Mention"/>
+    <w:basedOn w:val="Fuentedeprrafopredeter"/>
+    <w:uiPriority w:val="99"/>
+    <w:semiHidden/>
+    <w:unhideWhenUsed/>
+    <w:rsid w:val="00AB6E5D"/>
+    <w:rPr>
+      <w:color w:val="605E5C"/>
+      <w:shd w:val="clear" w:color="auto" w:fill="E1DFDD"/>
+    </w:rPr>
+  </w:style>
+  <w:style w:type="paragraph" w:styleId="Descripcin">
+    <w:name w:val="caption"/>
+    <w:basedOn w:val="Normal"/>
+    <w:next w:val="Normal"/>
+    <w:uiPriority w:val="35"/>
+    <w:unhideWhenUsed/>
+    <w:qFormat/>
+    <w:rsid w:val="00AB6E5D"/>
+    <w:pPr>
+      <w:spacing w:after="200" w:line="240" w:lineRule="auto"/>
+    </w:pPr>
+    <w:rPr>
+      <w:i/>
+      <w:iCs/>
+      <w:color w:val="1F497D" w:themeColor="text2"/>
+      <w:sz w:val="18"/>
+      <w:szCs w:val="18"/>
+    </w:rPr>
   </w:style>
 </w:styles>
 </file>
@@ -2524,7 +3523,7 @@
 </file>
 
 <file path=customXml/itemProps1.xml><?xml version="1.0" encoding="utf-8"?>
-<ds:datastoreItem xmlns:ds="http://schemas.openxmlformats.org/officeDocument/2006/customXml" ds:itemID="{904AB2D2-CD03-4AA6-8CC9-42028AB2F39C}">
+<ds:datastoreItem xmlns:ds="http://schemas.openxmlformats.org/officeDocument/2006/customXml" ds:itemID="{C9A13B12-B0BC-4492-8F94-5517FB7D93DD}">
   <ds:schemaRefs>
     <ds:schemaRef ds:uri="http://schemas.openxmlformats.org/officeDocument/2006/bibliography"/>
   </ds:schemaRefs>

</xml_diff>